<commit_message>
Add documentation of enumerations
</commit_message>
<xml_diff>
--- a/documentation/agree/AGREE Users Guide.docx
+++ b/documentation/agree/AGREE Users Guide.docx
@@ -47,7 +47,7 @@
           <w:r>
             <w:fldChar w:fldCharType="separate"/>
           </w:r>
-          <w:hyperlink w:anchor="__RefHeading___Toc7917_42673273">
+          <w:hyperlink w:anchor="__RefHeading___Toc12088_42673273">
             <w:r>
               <w:rPr>
                 <w:webHidden/>
@@ -67,7 +67,7 @@
             </w:tabs>
             <w:rPr/>
           </w:pPr>
-          <w:hyperlink w:anchor="__RefHeading___Toc7919_42673273">
+          <w:hyperlink w:anchor="__RefHeading___Toc12090_42673273">
             <w:r>
               <w:rPr>
                 <w:webHidden/>
@@ -87,7 +87,7 @@
             </w:tabs>
             <w:rPr/>
           </w:pPr>
-          <w:hyperlink w:anchor="__RefHeading___Toc7921_42673273">
+          <w:hyperlink w:anchor="__RefHeading___Toc12092_42673273">
             <w:r>
               <w:rPr>
                 <w:webHidden/>
@@ -95,7 +95,7 @@
               </w:rPr>
               <w:t>2.1Using the AGREE AADL Plug-in</w:t>
               <w:tab/>
-              <w:t>5</w:t>
+              <w:t>6</w:t>
             </w:r>
           </w:hyperlink>
         </w:p>
@@ -107,7 +107,7 @@
             </w:tabs>
             <w:rPr/>
           </w:pPr>
-          <w:hyperlink w:anchor="__RefHeading___Toc7923_42673273">
+          <w:hyperlink w:anchor="__RefHeading___Toc12094_42673273">
             <w:r>
               <w:rPr>
                 <w:webHidden/>
@@ -127,7 +127,7 @@
             </w:tabs>
             <w:rPr/>
           </w:pPr>
-          <w:hyperlink w:anchor="__RefHeading___Toc7925_42673273">
+          <w:hyperlink w:anchor="__RefHeading___Toc12096_42673273">
             <w:r>
               <w:rPr>
                 <w:webHidden/>
@@ -147,7 +147,7 @@
             </w:tabs>
             <w:rPr/>
           </w:pPr>
-          <w:hyperlink w:anchor="__RefHeading___Toc7927_42673273">
+          <w:hyperlink w:anchor="__RefHeading___Toc12098_42673273">
             <w:r>
               <w:rPr>
                 <w:webHidden/>
@@ -167,7 +167,7 @@
             </w:tabs>
             <w:rPr/>
           </w:pPr>
-          <w:hyperlink w:anchor="__RefHeading___Toc7929_42673273">
+          <w:hyperlink w:anchor="__RefHeading___Toc12100_42673273">
             <w:r>
               <w:rPr>
                 <w:webHidden/>
@@ -187,7 +187,7 @@
             </w:tabs>
             <w:rPr/>
           </w:pPr>
-          <w:hyperlink w:anchor="__RefHeading___Toc7931_42673273">
+          <w:hyperlink w:anchor="__RefHeading___Toc12102_42673273">
             <w:r>
               <w:rPr>
                 <w:webHidden/>
@@ -201,13 +201,33 @@
         </w:p>
         <w:p>
           <w:pPr>
+            <w:pStyle w:val="Contents3"/>
+            <w:tabs>
+              <w:tab w:val="right" w:pos="9360" w:leader="dot"/>
+            </w:tabs>
+            <w:rPr/>
+          </w:pPr>
+          <w:hyperlink w:anchor="__RefHeading___Toc12104_42673273">
+            <w:r>
+              <w:rPr>
+                <w:webHidden/>
+                <w:rStyle w:val="Style"/>
+              </w:rPr>
+              <w:t>3.4.1Enumeration Types</w:t>
+              <w:tab/>
+              <w:t>21</w:t>
+            </w:r>
+          </w:hyperlink>
+        </w:p>
+        <w:p>
+          <w:pPr>
             <w:pStyle w:val="Contents2"/>
             <w:tabs>
               <w:tab w:val="right" w:pos="9360" w:leader="dot"/>
             </w:tabs>
             <w:rPr/>
           </w:pPr>
-          <w:hyperlink w:anchor="__RefHeading___Toc7933_42673273">
+          <w:hyperlink w:anchor="__RefHeading___Toc12106_42673273">
             <w:r>
               <w:rPr>
                 <w:webHidden/>
@@ -227,7 +247,7 @@
             </w:tabs>
             <w:rPr/>
           </w:pPr>
-          <w:hyperlink w:anchor="__RefHeading___Toc7935_42673273">
+          <w:hyperlink w:anchor="__RefHeading___Toc12108_42673273">
             <w:r>
               <w:rPr>
                 <w:webHidden/>
@@ -235,7 +255,7 @@
               </w:rPr>
               <w:t>3.6Statements</w:t>
               <w:tab/>
-              <w:t>22</w:t>
+              <w:t>23</w:t>
             </w:r>
           </w:hyperlink>
         </w:p>
@@ -247,7 +267,7 @@
             </w:tabs>
             <w:rPr/>
           </w:pPr>
-          <w:hyperlink w:anchor="__RefHeading___Toc7937_42673273">
+          <w:hyperlink w:anchor="__RefHeading___Toc12110_42673273">
             <w:r>
               <w:rPr>
                 <w:webHidden/>
@@ -255,7 +275,7 @@
               </w:rPr>
               <w:t>3.6.1Assume Statements</w:t>
               <w:tab/>
-              <w:t>22</w:t>
+              <w:t>23</w:t>
             </w:r>
           </w:hyperlink>
         </w:p>
@@ -267,7 +287,7 @@
             </w:tabs>
             <w:rPr/>
           </w:pPr>
-          <w:hyperlink w:anchor="__RefHeading___Toc7939_42673273">
+          <w:hyperlink w:anchor="__RefHeading___Toc12112_42673273">
             <w:r>
               <w:rPr>
                 <w:webHidden/>
@@ -287,7 +307,7 @@
             </w:tabs>
             <w:rPr/>
           </w:pPr>
-          <w:hyperlink w:anchor="__RefHeading___Toc7941_42673273">
+          <w:hyperlink w:anchor="__RefHeading___Toc12114_42673273">
             <w:r>
               <w:rPr>
                 <w:webHidden/>
@@ -295,7 +315,7 @@
               </w:rPr>
               <w:t>3.6.3Equation Statements</w:t>
               <w:tab/>
-              <w:t>23</w:t>
+              <w:t>24</w:t>
             </w:r>
           </w:hyperlink>
         </w:p>
@@ -307,7 +327,7 @@
             </w:tabs>
             <w:rPr/>
           </w:pPr>
-          <w:hyperlink w:anchor="__RefHeading___Toc7943_42673273">
+          <w:hyperlink w:anchor="__RefHeading___Toc12116_42673273">
             <w:r>
               <w:rPr>
                 <w:webHidden/>
@@ -315,7 +335,7 @@
               </w:rPr>
               <w:t>3.6.4Property Statements</w:t>
               <w:tab/>
-              <w:t>23</w:t>
+              <w:t>24</w:t>
             </w:r>
           </w:hyperlink>
         </w:p>
@@ -327,7 +347,7 @@
             </w:tabs>
             <w:rPr/>
           </w:pPr>
-          <w:hyperlink w:anchor="__RefHeading___Toc7945_42673273">
+          <w:hyperlink w:anchor="__RefHeading___Toc12118_42673273">
             <w:r>
               <w:rPr>
                 <w:webHidden/>
@@ -347,7 +367,7 @@
             </w:tabs>
             <w:rPr/>
           </w:pPr>
-          <w:hyperlink w:anchor="__RefHeading___Toc7947_42673273">
+          <w:hyperlink w:anchor="__RefHeading___Toc12120_42673273">
             <w:r>
               <w:rPr>
                 <w:webHidden/>
@@ -367,53 +387,13 @@
             </w:tabs>
             <w:rPr/>
           </w:pPr>
-          <w:hyperlink w:anchor="__RefHeading___Toc7949_42673273">
+          <w:hyperlink w:anchor="__RefHeading___Toc12122_42673273">
             <w:r>
               <w:rPr>
                 <w:webHidden/>
                 <w:rStyle w:val="Style"/>
               </w:rPr>
               <w:t>3.6.7Record Definitions</w:t>
-              <w:tab/>
-              <w:t>25</w:t>
-            </w:r>
-          </w:hyperlink>
-        </w:p>
-        <w:p>
-          <w:pPr>
-            <w:pStyle w:val="Contents3"/>
-            <w:tabs>
-              <w:tab w:val="right" w:pos="9360" w:leader="dot"/>
-            </w:tabs>
-            <w:rPr/>
-          </w:pPr>
-          <w:hyperlink w:anchor="__RefHeading___Toc7951_42673273">
-            <w:r>
-              <w:rPr>
-                <w:webHidden/>
-                <w:rStyle w:val="Style"/>
-              </w:rPr>
-              <w:t>3.6.8Real-time Patterns</w:t>
-              <w:tab/>
-              <w:t>25</w:t>
-            </w:r>
-          </w:hyperlink>
-        </w:p>
-        <w:p>
-          <w:pPr>
-            <w:pStyle w:val="Contents3"/>
-            <w:tabs>
-              <w:tab w:val="right" w:pos="9360" w:leader="dot"/>
-            </w:tabs>
-            <w:rPr/>
-          </w:pPr>
-          <w:hyperlink w:anchor="__RefHeading___Toc7953_42673273">
-            <w:r>
-              <w:rPr>
-                <w:webHidden/>
-                <w:rStyle w:val="Style"/>
-              </w:rPr>
-              <w:t>3.6.9Advanced Topic: Assert statements</w:t>
               <w:tab/>
               <w:t>26</w:t>
             </w:r>
@@ -427,7 +407,47 @@
             </w:tabs>
             <w:rPr/>
           </w:pPr>
-          <w:hyperlink w:anchor="__RefHeading___Toc7955_42673273">
+          <w:hyperlink w:anchor="__RefHeading___Toc12124_42673273">
+            <w:r>
+              <w:rPr>
+                <w:webHidden/>
+                <w:rStyle w:val="Style"/>
+              </w:rPr>
+              <w:t>3.6.8Real-time Patterns</w:t>
+              <w:tab/>
+              <w:t>26</w:t>
+            </w:r>
+          </w:hyperlink>
+        </w:p>
+        <w:p>
+          <w:pPr>
+            <w:pStyle w:val="Contents3"/>
+            <w:tabs>
+              <w:tab w:val="right" w:pos="9360" w:leader="dot"/>
+            </w:tabs>
+            <w:rPr/>
+          </w:pPr>
+          <w:hyperlink w:anchor="__RefHeading___Toc12126_42673273">
+            <w:r>
+              <w:rPr>
+                <w:webHidden/>
+                <w:rStyle w:val="Style"/>
+              </w:rPr>
+              <w:t>3.6.9Advanced Topic: Assert statements</w:t>
+              <w:tab/>
+              <w:t>27</w:t>
+            </w:r>
+          </w:hyperlink>
+        </w:p>
+        <w:p>
+          <w:pPr>
+            <w:pStyle w:val="Contents3"/>
+            <w:tabs>
+              <w:tab w:val="right" w:pos="9360" w:leader="dot"/>
+            </w:tabs>
+            <w:rPr/>
+          </w:pPr>
+          <w:hyperlink w:anchor="__RefHeading___Toc12128_42673273">
             <w:r>
               <w:rPr>
                 <w:webHidden/>
@@ -447,7 +467,7 @@
             </w:tabs>
             <w:rPr/>
           </w:pPr>
-          <w:hyperlink w:anchor="__RefHeading___Toc7957_42673273">
+          <w:hyperlink w:anchor="__RefHeading___Toc12130_42673273">
             <w:r>
               <w:rPr>
                 <w:webHidden/>
@@ -455,7 +475,7 @@
               </w:rPr>
               <w:t>3.6.11Advanced Topic: Linearization Definitions</w:t>
               <w:tab/>
-              <w:t>27</w:t>
+              <w:t>28</w:t>
             </w:r>
           </w:hyperlink>
         </w:p>
@@ -467,7 +487,7 @@
             </w:tabs>
             <w:rPr/>
           </w:pPr>
-          <w:hyperlink w:anchor="__RefHeading___Toc7959_42673273">
+          <w:hyperlink w:anchor="__RefHeading___Toc12132_42673273">
             <w:r>
               <w:rPr>
                 <w:webHidden/>
@@ -475,7 +495,7 @@
               </w:rPr>
               <w:t>3.7Expressions</w:t>
               <w:tab/>
-              <w:t>28</w:t>
+              <w:t>29</w:t>
             </w:r>
           </w:hyperlink>
         </w:p>
@@ -487,7 +507,7 @@
             </w:tabs>
             <w:rPr/>
           </w:pPr>
-          <w:hyperlink w:anchor="__RefHeading___Toc7961_42673273">
+          <w:hyperlink w:anchor="__RefHeading___Toc12134_42673273">
             <w:r>
               <w:rPr>
                 <w:webHidden/>
@@ -507,13 +527,13 @@
             </w:tabs>
             <w:rPr/>
           </w:pPr>
-          <w:hyperlink w:anchor="__RefHeading___Toc7963_42673273">
+          <w:hyperlink w:anchor="__RefHeading___Toc12136_42673273">
             <w:r>
               <w:rPr>
                 <w:webHidden/>
                 <w:rStyle w:val="Style"/>
               </w:rPr>
-              <w:t>3.7.2NestedDotID (Field) Expressions</w:t>
+              <w:t>3.7.2Enumerator Expressions</w:t>
               <w:tab/>
               <w:t>30</w:t>
             </w:r>
@@ -527,13 +547,13 @@
             </w:tabs>
             <w:rPr/>
           </w:pPr>
-          <w:hyperlink w:anchor="__RefHeading___Toc7965_42673273">
+          <w:hyperlink w:anchor="__RefHeading___Toc12138_42673273">
             <w:r>
               <w:rPr>
                 <w:webHidden/>
                 <w:rStyle w:val="Style"/>
               </w:rPr>
-              <w:t>3.7.3Node Call Expressions</w:t>
+              <w:t>3.7.3NestedDotID (Field) Expressions</w:t>
               <w:tab/>
               <w:t>30</w:t>
             </w:r>
@@ -547,53 +567,13 @@
             </w:tabs>
             <w:rPr/>
           </w:pPr>
-          <w:hyperlink w:anchor="__RefHeading___Toc7967_42673273">
+          <w:hyperlink w:anchor="__RefHeading___Toc12140_42673273">
             <w:r>
               <w:rPr>
                 <w:webHidden/>
                 <w:rStyle w:val="Style"/>
               </w:rPr>
-              <w:t>3.7.4Linearization Call Expressions</w:t>
-              <w:tab/>
-              <w:t>30</w:t>
-            </w:r>
-          </w:hyperlink>
-        </w:p>
-        <w:p>
-          <w:pPr>
-            <w:pStyle w:val="Contents3"/>
-            <w:tabs>
-              <w:tab w:val="right" w:pos="9360" w:leader="dot"/>
-            </w:tabs>
-            <w:rPr/>
-          </w:pPr>
-          <w:hyperlink w:anchor="__RefHeading___Toc7969_42673273">
-            <w:r>
-              <w:rPr>
-                <w:webHidden/>
-                <w:rStyle w:val="Style"/>
-              </w:rPr>
-              <w:t>3.7.5Stream (Previous Value and Arrow) Expressions</w:t>
-              <w:tab/>
-              <w:t>30</w:t>
-            </w:r>
-          </w:hyperlink>
-        </w:p>
-        <w:p>
-          <w:pPr>
-            <w:pStyle w:val="Contents3"/>
-            <w:tabs>
-              <w:tab w:val="right" w:pos="9360" w:leader="dot"/>
-            </w:tabs>
-            <w:rPr/>
-          </w:pPr>
-          <w:hyperlink w:anchor="__RefHeading___Toc7971_42673273">
-            <w:r>
-              <w:rPr>
-                <w:webHidden/>
-                <w:rStyle w:val="Style"/>
-              </w:rPr>
-              <w:t>3.7.6Event Expressions</w:t>
+              <w:t>3.7.4Node Call Expressions</w:t>
               <w:tab/>
               <w:t>31</w:t>
             </w:r>
@@ -607,13 +587,53 @@
             </w:tabs>
             <w:rPr/>
           </w:pPr>
-          <w:hyperlink w:anchor="__RefHeading___Toc7973_42673273">
+          <w:hyperlink w:anchor="__RefHeading___Toc12142_42673273">
             <w:r>
               <w:rPr>
                 <w:webHidden/>
                 <w:rStyle w:val="Style"/>
               </w:rPr>
-              <w:t>3.7.7Floor and Real Expressions</w:t>
+              <w:t>3.7.5Linearization Call Expressions</w:t>
+              <w:tab/>
+              <w:t>31</w:t>
+            </w:r>
+          </w:hyperlink>
+        </w:p>
+        <w:p>
+          <w:pPr>
+            <w:pStyle w:val="Contents3"/>
+            <w:tabs>
+              <w:tab w:val="right" w:pos="9360" w:leader="dot"/>
+            </w:tabs>
+            <w:rPr/>
+          </w:pPr>
+          <w:hyperlink w:anchor="__RefHeading___Toc12144_42673273">
+            <w:r>
+              <w:rPr>
+                <w:webHidden/>
+                <w:rStyle w:val="Style"/>
+              </w:rPr>
+              <w:t>3.7.6Stream (Previous Value and Arrow) Expressions</w:t>
+              <w:tab/>
+              <w:t>31</w:t>
+            </w:r>
+          </w:hyperlink>
+        </w:p>
+        <w:p>
+          <w:pPr>
+            <w:pStyle w:val="Contents3"/>
+            <w:tabs>
+              <w:tab w:val="right" w:pos="9360" w:leader="dot"/>
+            </w:tabs>
+            <w:rPr/>
+          </w:pPr>
+          <w:hyperlink w:anchor="__RefHeading___Toc12146_42673273">
+            <w:r>
+              <w:rPr>
+                <w:webHidden/>
+                <w:rStyle w:val="Style"/>
+              </w:rPr>
+              <w:t>3.7.7Event Expressions</w:t>
               <w:tab/>
               <w:t>32</w:t>
             </w:r>
@@ -627,13 +647,13 @@
             </w:tabs>
             <w:rPr/>
           </w:pPr>
-          <w:hyperlink w:anchor="__RefHeading___Toc7975_42673273">
+          <w:hyperlink w:anchor="__RefHeading___Toc12148_42673273">
             <w:r>
               <w:rPr>
                 <w:webHidden/>
                 <w:rStyle w:val="Style"/>
               </w:rPr>
-              <w:t>3.7.8Get Property Expressions</w:t>
+              <w:t>3.7.8Floor and Real Expressions</w:t>
               <w:tab/>
               <w:t>32</w:t>
             </w:r>
@@ -647,73 +667,13 @@
             </w:tabs>
             <w:rPr/>
           </w:pPr>
-          <w:hyperlink w:anchor="__RefHeading___Toc7977_42673273">
+          <w:hyperlink w:anchor="__RefHeading___Toc12150_42673273">
             <w:r>
               <w:rPr>
                 <w:webHidden/>
                 <w:rStyle w:val="Style"/>
               </w:rPr>
-              <w:t>3.7.9Unary Minus and Not Expressions</w:t>
-              <w:tab/>
-              <w:t>32</w:t>
-            </w:r>
-          </w:hyperlink>
-        </w:p>
-        <w:p>
-          <w:pPr>
-            <w:pStyle w:val="Contents3"/>
-            <w:tabs>
-              <w:tab w:val="right" w:pos="9360" w:leader="dot"/>
-            </w:tabs>
-            <w:rPr/>
-          </w:pPr>
-          <w:hyperlink w:anchor="__RefHeading___Toc7979_42673273">
-            <w:r>
-              <w:rPr>
-                <w:webHidden/>
-                <w:rStyle w:val="Style"/>
-              </w:rPr>
-              <w:t>3.7.10Record Update Expressions</w:t>
-              <w:tab/>
-              <w:t>32</w:t>
-            </w:r>
-          </w:hyperlink>
-        </w:p>
-        <w:p>
-          <w:pPr>
-            <w:pStyle w:val="Contents3"/>
-            <w:tabs>
-              <w:tab w:val="right" w:pos="9360" w:leader="dot"/>
-            </w:tabs>
-            <w:rPr/>
-          </w:pPr>
-          <w:hyperlink w:anchor="__RefHeading___Toc7981_42673273">
-            <w:r>
-              <w:rPr>
-                <w:webHidden/>
-                <w:rStyle w:val="Style"/>
-              </w:rPr>
-              <w:t>3.7.11Arithmetic Operations</w:t>
-              <w:tab/>
-              <w:t>32</w:t>
-            </w:r>
-          </w:hyperlink>
-        </w:p>
-        <w:p>
-          <w:pPr>
-            <w:pStyle w:val="Contents3"/>
-            <w:tabs>
-              <w:tab w:val="right" w:pos="9360" w:leader="dot"/>
-            </w:tabs>
-            <w:rPr/>
-          </w:pPr>
-          <w:hyperlink w:anchor="__RefHeading___Toc7983_42673273">
-            <w:r>
-              <w:rPr>
-                <w:webHidden/>
-                <w:rStyle w:val="Style"/>
-              </w:rPr>
-              <w:t>3.7.12Relation Expressions</w:t>
+              <w:t>3.7.9Get Property Expressions</w:t>
               <w:tab/>
               <w:t>33</w:t>
             </w:r>
@@ -727,15 +687,95 @@
             </w:tabs>
             <w:rPr/>
           </w:pPr>
-          <w:hyperlink w:anchor="__RefHeading___Toc7985_42673273">
+          <w:hyperlink w:anchor="__RefHeading___Toc12152_42673273">
             <w:r>
               <w:rPr>
                 <w:webHidden/>
                 <w:rStyle w:val="Style"/>
               </w:rPr>
-              <w:t>3.7.13Boolean Expressions</w:t>
+              <w:t>3.7.10Unary Minus and Not Expressions</w:t>
               <w:tab/>
               <w:t>33</w:t>
+            </w:r>
+          </w:hyperlink>
+        </w:p>
+        <w:p>
+          <w:pPr>
+            <w:pStyle w:val="Contents3"/>
+            <w:tabs>
+              <w:tab w:val="right" w:pos="9360" w:leader="dot"/>
+            </w:tabs>
+            <w:rPr/>
+          </w:pPr>
+          <w:hyperlink w:anchor="__RefHeading___Toc12154_42673273">
+            <w:r>
+              <w:rPr>
+                <w:webHidden/>
+                <w:rStyle w:val="Style"/>
+              </w:rPr>
+              <w:t>3.7.11Record Expressions</w:t>
+              <w:tab/>
+              <w:t>33</w:t>
+            </w:r>
+          </w:hyperlink>
+        </w:p>
+        <w:p>
+          <w:pPr>
+            <w:pStyle w:val="Contents3"/>
+            <w:tabs>
+              <w:tab w:val="right" w:pos="9360" w:leader="dot"/>
+            </w:tabs>
+            <w:rPr/>
+          </w:pPr>
+          <w:hyperlink w:anchor="__RefHeading___Toc12156_42673273">
+            <w:r>
+              <w:rPr>
+                <w:webHidden/>
+                <w:rStyle w:val="Style"/>
+              </w:rPr>
+              <w:t>3.7.12Arithmetic Operations</w:t>
+              <w:tab/>
+              <w:t>33</w:t>
+            </w:r>
+          </w:hyperlink>
+        </w:p>
+        <w:p>
+          <w:pPr>
+            <w:pStyle w:val="Contents3"/>
+            <w:tabs>
+              <w:tab w:val="right" w:pos="9360" w:leader="dot"/>
+            </w:tabs>
+            <w:rPr/>
+          </w:pPr>
+          <w:hyperlink w:anchor="__RefHeading___Toc12158_42673273">
+            <w:r>
+              <w:rPr>
+                <w:webHidden/>
+                <w:rStyle w:val="Style"/>
+              </w:rPr>
+              <w:t>3.7.13Relation Expressions</w:t>
+              <w:tab/>
+              <w:t>33</w:t>
+            </w:r>
+          </w:hyperlink>
+        </w:p>
+        <w:p>
+          <w:pPr>
+            <w:pStyle w:val="Contents3"/>
+            <w:tabs>
+              <w:tab w:val="right" w:pos="9360" w:leader="dot"/>
+            </w:tabs>
+            <w:rPr/>
+          </w:pPr>
+          <w:hyperlink w:anchor="__RefHeading___Toc12160_42673273">
+            <w:r>
+              <w:rPr>
+                <w:webHidden/>
+                <w:rStyle w:val="Style"/>
+              </w:rPr>
+              <w:t>3.7.14Boolean Expressions</w:t>
+              <w:tab/>
+              <w:t>34</w:t>
             </w:r>
           </w:hyperlink>
         </w:p>
@@ -747,7 +787,7 @@
             </w:tabs>
             <w:rPr/>
           </w:pPr>
-          <w:hyperlink w:anchor="__RefHeading___Toc7987_42673273">
+          <w:hyperlink w:anchor="__RefHeading___Toc12162_42673273">
             <w:r>
               <w:rPr>
                 <w:webHidden/>
@@ -755,7 +795,7 @@
               </w:rPr>
               <w:t>4AGREE/OSATE Tool Suite</w:t>
               <w:tab/>
-              <w:t>33</w:t>
+              <w:t>34</w:t>
             </w:r>
           </w:hyperlink>
         </w:p>
@@ -767,7 +807,7 @@
             </w:tabs>
             <w:rPr/>
           </w:pPr>
-          <w:hyperlink w:anchor="__RefHeading___Toc7989_42673273">
+          <w:hyperlink w:anchor="__RefHeading___Toc12164_42673273">
             <w:r>
               <w:rPr>
                 <w:webHidden/>
@@ -775,7 +815,7 @@
               </w:rPr>
               <w:t>4.1Tool Suite Overview</w:t>
               <w:tab/>
-              <w:t>33</w:t>
+              <w:t>34</w:t>
             </w:r>
           </w:hyperlink>
         </w:p>
@@ -787,33 +827,13 @@
             </w:tabs>
             <w:rPr/>
           </w:pPr>
-          <w:hyperlink w:anchor="__RefHeading___Toc7991_42673273">
+          <w:hyperlink w:anchor="__RefHeading___Toc12166_42673273">
             <w:r>
               <w:rPr>
                 <w:webHidden/>
                 <w:rStyle w:val="Style"/>
               </w:rPr>
               <w:t>4.2Installation</w:t>
-              <w:tab/>
-              <w:t>34</w:t>
-            </w:r>
-          </w:hyperlink>
-        </w:p>
-        <w:p>
-          <w:pPr>
-            <w:pStyle w:val="Contents3"/>
-            <w:tabs>
-              <w:tab w:val="right" w:pos="9360" w:leader="dot"/>
-            </w:tabs>
-            <w:rPr/>
-          </w:pPr>
-          <w:hyperlink w:anchor="__RefHeading___Toc7993_42673273">
-            <w:r>
-              <w:rPr>
-                <w:webHidden/>
-                <w:rStyle w:val="Style"/>
-              </w:rPr>
-              <w:t>4.2.1Install OSATE</w:t>
               <w:tab/>
               <w:t>35</w:t>
             </w:r>
@@ -827,13 +847,13 @@
             </w:tabs>
             <w:rPr/>
           </w:pPr>
-          <w:hyperlink w:anchor="__RefHeading___Toc7995_42673273">
+          <w:hyperlink w:anchor="__RefHeading___Toc12168_42673273">
             <w:r>
               <w:rPr>
                 <w:webHidden/>
                 <w:rStyle w:val="Style"/>
               </w:rPr>
-              <w:t>4.2.2Install the SMT Solver</w:t>
+              <w:t>4.2.1Install OSATE</w:t>
               <w:tab/>
               <w:t>36</w:t>
             </w:r>
@@ -847,15 +867,15 @@
             </w:tabs>
             <w:rPr/>
           </w:pPr>
-          <w:hyperlink w:anchor="__RefHeading___Toc7997_42673273">
+          <w:hyperlink w:anchor="__RefHeading___Toc12170_42673273">
             <w:r>
               <w:rPr>
                 <w:webHidden/>
                 <w:rStyle w:val="Style"/>
               </w:rPr>
-              <w:t>4.2.3Install the JKind Model Checker</w:t>
+              <w:t>4.2.2Install the SMT Solver</w:t>
               <w:tab/>
-              <w:t>39</w:t>
+              <w:t>37</w:t>
             </w:r>
           </w:hyperlink>
         </w:p>
@@ -867,7 +887,27 @@
             </w:tabs>
             <w:rPr/>
           </w:pPr>
-          <w:hyperlink w:anchor="__RefHeading___Toc7999_42673273">
+          <w:hyperlink w:anchor="__RefHeading___Toc12172_42673273">
+            <w:r>
+              <w:rPr>
+                <w:webHidden/>
+                <w:rStyle w:val="Style"/>
+              </w:rPr>
+              <w:t>4.2.3Install the JKind Model Checker</w:t>
+              <w:tab/>
+              <w:t>40</w:t>
+            </w:r>
+          </w:hyperlink>
+        </w:p>
+        <w:p>
+          <w:pPr>
+            <w:pStyle w:val="Contents3"/>
+            <w:tabs>
+              <w:tab w:val="right" w:pos="9360" w:leader="dot"/>
+            </w:tabs>
+            <w:rPr/>
+          </w:pPr>
+          <w:hyperlink w:anchor="__RefHeading___Toc12174_42673273">
             <w:r>
               <w:rPr>
                 <w:webHidden/>
@@ -875,7 +915,7 @@
               </w:rPr>
               <w:t>4.2.4Install AGREE</w:t>
               <w:tab/>
-              <w:t>39</w:t>
+              <w:t>40</w:t>
             </w:r>
           </w:hyperlink>
         </w:p>
@@ -887,7 +927,7 @@
             </w:tabs>
             <w:rPr/>
           </w:pPr>
-          <w:hyperlink w:anchor="__RefHeading___Toc8001_42673273">
+          <w:hyperlink w:anchor="__RefHeading___Toc12176_42673273">
             <w:r>
               <w:rPr>
                 <w:webHidden/>
@@ -895,7 +935,7 @@
               </w:rPr>
               <w:t>4.3Main Features</w:t>
               <w:tab/>
-              <w:t>42</w:t>
+              <w:t>43</w:t>
             </w:r>
           </w:hyperlink>
         </w:p>
@@ -907,7 +947,7 @@
             </w:tabs>
             <w:rPr/>
           </w:pPr>
-          <w:hyperlink w:anchor="__RefHeading___Toc8003_42673273">
+          <w:hyperlink w:anchor="__RefHeading___Toc12178_42673273">
             <w:r>
               <w:rPr>
                 <w:webHidden/>
@@ -915,7 +955,7 @@
               </w:rPr>
               <w:t>4.3.1Import Existing Projects</w:t>
               <w:tab/>
-              <w:t>42</w:t>
+              <w:t>43</w:t>
             </w:r>
           </w:hyperlink>
         </w:p>
@@ -927,33 +967,13 @@
             </w:tabs>
             <w:rPr/>
           </w:pPr>
-          <w:hyperlink w:anchor="__RefHeading___Toc8005_42673273">
+          <w:hyperlink w:anchor="__RefHeading___Toc12180_42673273">
             <w:r>
               <w:rPr>
                 <w:webHidden/>
                 <w:rStyle w:val="Style"/>
               </w:rPr>
               <w:t>4.3.2Create New Projects</w:t>
-              <w:tab/>
-              <w:t>45</w:t>
-            </w:r>
-          </w:hyperlink>
-        </w:p>
-        <w:p>
-          <w:pPr>
-            <w:pStyle w:val="Contents3"/>
-            <w:tabs>
-              <w:tab w:val="right" w:pos="9360" w:leader="dot"/>
-            </w:tabs>
-            <w:rPr/>
-          </w:pPr>
-          <w:hyperlink w:anchor="__RefHeading___Toc8007_42673273">
-            <w:r>
-              <w:rPr>
-                <w:webHidden/>
-                <w:rStyle w:val="Style"/>
-              </w:rPr>
-              <w:t>4.3.3Verify Contracts</w:t>
               <w:tab/>
               <w:t>46</w:t>
             </w:r>
@@ -967,15 +987,15 @@
             </w:tabs>
             <w:rPr/>
           </w:pPr>
-          <w:hyperlink w:anchor="__RefHeading___Toc8009_42673273">
+          <w:hyperlink w:anchor="__RefHeading___Toc12182_42673273">
             <w:r>
               <w:rPr>
                 <w:webHidden/>
                 <w:rStyle w:val="Style"/>
               </w:rPr>
-              <w:t>4.3.4Check Realizability</w:t>
+              <w:t>4.3.3Verify Contracts</w:t>
               <w:tab/>
-              <w:t>48</w:t>
+              <w:t>47</w:t>
             </w:r>
           </w:hyperlink>
         </w:p>
@@ -987,7 +1007,27 @@
             </w:tabs>
             <w:rPr/>
           </w:pPr>
-          <w:hyperlink w:anchor="__RefHeading___Toc8011_42673273">
+          <w:hyperlink w:anchor="__RefHeading___Toc12184_42673273">
+            <w:r>
+              <w:rPr>
+                <w:webHidden/>
+                <w:rStyle w:val="Style"/>
+              </w:rPr>
+              <w:t>4.3.4Check Realizability</w:t>
+              <w:tab/>
+              <w:t>49</w:t>
+            </w:r>
+          </w:hyperlink>
+        </w:p>
+        <w:p>
+          <w:pPr>
+            <w:pStyle w:val="Contents3"/>
+            <w:tabs>
+              <w:tab w:val="right" w:pos="9360" w:leader="dot"/>
+            </w:tabs>
+            <w:rPr/>
+          </w:pPr>
+          <w:hyperlink w:anchor="__RefHeading___Toc12186_42673273">
             <w:r>
               <w:rPr>
                 <w:webHidden/>
@@ -995,7 +1035,7 @@
               </w:rPr>
               <w:t>4.3.5AGREE/AADL to Simulink Exporter</w:t>
               <w:tab/>
-              <w:t>49</w:t>
+              <w:t>50</w:t>
             </w:r>
           </w:hyperlink>
         </w:p>
@@ -1007,7 +1047,7 @@
             </w:tabs>
             <w:rPr/>
           </w:pPr>
-          <w:hyperlink w:anchor="__RefHeading___Toc8013_42673273">
+          <w:hyperlink w:anchor="__RefHeading___Toc12188_42673273">
             <w:r>
               <w:rPr>
                 <w:webHidden/>
@@ -1015,7 +1055,7 @@
               </w:rPr>
               <w:t>5Introduction On K-Induction</w:t>
               <w:tab/>
-              <w:t>52</w:t>
+              <w:t>53</w:t>
             </w:r>
           </w:hyperlink>
         </w:p>
@@ -1027,7 +1067,7 @@
             </w:tabs>
             <w:rPr/>
           </w:pPr>
-          <w:hyperlink w:anchor="__RefHeading___Toc8015_42673273">
+          <w:hyperlink w:anchor="__RefHeading___Toc12190_42673273">
             <w:r>
               <w:rPr>
                 <w:webHidden/>
@@ -1035,7 +1075,7 @@
               </w:rPr>
               <w:t>6AADL Declarations</w:t>
               <w:tab/>
-              <w:t>53</w:t>
+              <w:t>54</w:t>
             </w:r>
           </w:hyperlink>
           <w:r>
@@ -1075,7 +1115,7 @@
         </w:numPr>
         <w:rPr/>
       </w:pPr>
-      <w:bookmarkStart w:id="0" w:name="__RefHeading___Toc7917_42673273"/>
+      <w:bookmarkStart w:id="0" w:name="__RefHeading___Toc12088_42673273"/>
       <w:bookmarkStart w:id="1" w:name="sec:introduction"/>
       <w:bookmarkEnd w:id="0"/>
       <w:bookmarkEnd w:id="1"/>
@@ -1290,7 +1330,7 @@
         </w:numPr>
         <w:rPr/>
       </w:pPr>
-      <w:bookmarkStart w:id="2" w:name="__RefHeading___Toc7919_42673273"/>
+      <w:bookmarkStart w:id="2" w:name="__RefHeading___Toc12090_42673273"/>
       <w:bookmarkStart w:id="3" w:name="sec:aadl_agree_overview"/>
       <w:bookmarkEnd w:id="2"/>
       <w:bookmarkEnd w:id="3"/>
@@ -2271,7 +2311,7 @@
         </w:numPr>
         <w:rPr/>
       </w:pPr>
-      <w:bookmarkStart w:id="4" w:name="__RefHeading___Toc7921_42673273"/>
+      <w:bookmarkStart w:id="4" w:name="__RefHeading___Toc12092_42673273"/>
       <w:bookmarkStart w:id="5" w:name="sec:using_agree_plugin"/>
       <w:bookmarkEnd w:id="4"/>
       <w:bookmarkEnd w:id="5"/>
@@ -3202,7 +3242,7 @@
         </w:numPr>
         <w:rPr/>
       </w:pPr>
-      <w:bookmarkStart w:id="6" w:name="__RefHeading___Toc7923_42673273"/>
+      <w:bookmarkStart w:id="6" w:name="__RefHeading___Toc12094_42673273"/>
       <w:bookmarkStart w:id="7" w:name="sec:agree_language"/>
       <w:bookmarkEnd w:id="6"/>
       <w:bookmarkEnd w:id="7"/>
@@ -3363,7 +3403,7 @@
         </w:numPr>
         <w:rPr/>
       </w:pPr>
-      <w:bookmarkStart w:id="8" w:name="__RefHeading___Toc7925_42673273"/>
+      <w:bookmarkStart w:id="8" w:name="__RefHeading___Toc12096_42673273"/>
       <w:bookmarkStart w:id="9" w:name="sec:dataflow_language"/>
       <w:bookmarkEnd w:id="8"/>
       <w:bookmarkEnd w:id="9"/>
@@ -4012,7 +4052,7 @@
         </w:numPr>
         <w:rPr/>
       </w:pPr>
-      <w:bookmarkStart w:id="10" w:name="__RefHeading___Toc7927_42673273"/>
+      <w:bookmarkStart w:id="10" w:name="__RefHeading___Toc12098_42673273"/>
       <w:bookmarkStart w:id="11" w:name="sec:syntax_overview"/>
       <w:bookmarkEnd w:id="10"/>
       <w:bookmarkEnd w:id="11"/>
@@ -4170,7 +4210,7 @@
         </w:numPr>
         <w:rPr/>
       </w:pPr>
-      <w:bookmarkStart w:id="12" w:name="__RefHeading___Toc7929_42673273"/>
+      <w:bookmarkStart w:id="12" w:name="__RefHeading___Toc12100_42673273"/>
       <w:bookmarkStart w:id="13" w:name="sec:lexical_elements"/>
       <w:bookmarkEnd w:id="12"/>
       <w:bookmarkEnd w:id="13"/>
@@ -4636,7 +4676,7 @@
         </w:numPr>
         <w:rPr/>
       </w:pPr>
-      <w:bookmarkStart w:id="14" w:name="__RefHeading___Toc7931_42673273"/>
+      <w:bookmarkStart w:id="14" w:name="__RefHeading___Toc12102_42673273"/>
       <w:bookmarkStart w:id="15" w:name="sec:types"/>
       <w:bookmarkEnd w:id="14"/>
       <w:bookmarkEnd w:id="15"/>
@@ -4668,23 +4708,7 @@
       </w:r>
       <w:r>
         <w:rPr/>
-        <w:t xml:space="preserve"> real, bool, and int.</w:t>
-      </w:r>
-    </w:p>
-    <w:p>
-      <w:pPr>
-        <w:pStyle w:val="TextBody"/>
-        <w:rPr/>
-      </w:pPr>
-      <w:r>
-        <w:rPr>
-          <w:b/>
-        </w:rPr>
-        <w:t>Composite Types:</w:t>
-      </w:r>
-      <w:r>
-        <w:rPr/>
-        <w:t xml:space="preserve"> Record Types (as described in </w:t>
+        <w:t xml:space="preserve"> real, bool, int, and enumeration types (as described in </w:t>
       </w:r>
       <w:hyperlink r:id="rId26">
         <w:r>
@@ -4692,7 +4716,36 @@
             <w:webHidden/>
             <w:rStyle w:val="InternetLink"/>
           </w:rPr>
-          <w:t>Expressions</w:t>
+          <w:t>Enumeration Types</w:t>
+        </w:r>
+      </w:hyperlink>
+      <w:r>
+        <w:rPr/>
+        <w:t>.</w:t>
+      </w:r>
+    </w:p>
+    <w:p>
+      <w:pPr>
+        <w:pStyle w:val="TextBody"/>
+        <w:rPr/>
+      </w:pPr>
+      <w:r>
+        <w:rPr>
+          <w:b/>
+        </w:rPr>
+        <w:t>Composite Types:</w:t>
+      </w:r>
+      <w:r>
+        <w:rPr/>
+        <w:t xml:space="preserve"> Record Types (as described in </w:t>
+      </w:r>
+      <w:hyperlink r:id="rId27">
+        <w:r>
+          <w:rPr>
+            <w:webHidden/>
+            <w:rStyle w:val="InternetLink"/>
+          </w:rPr>
+          <w:t>Record Expressions</w:t>
         </w:r>
       </w:hyperlink>
       <w:r>
@@ -5055,6 +5108,241 @@
     </w:p>
     <w:p>
       <w:pPr>
+        <w:pStyle w:val="Heading3"/>
+        <w:numPr>
+          <w:ilvl w:val="2"/>
+          <w:numId w:val="2"/>
+        </w:numPr>
+        <w:rPr/>
+      </w:pPr>
+      <w:bookmarkStart w:id="16" w:name="__RefHeading___Toc12104_42673273"/>
+      <w:bookmarkStart w:id="17" w:name="sec:enumeration_types"/>
+      <w:bookmarkEnd w:id="16"/>
+      <w:bookmarkEnd w:id="17"/>
+      <w:r>
+        <w:rPr/>
+        <w:t>Enumeration Types</w:t>
+      </w:r>
+    </w:p>
+    <w:p>
+      <w:pPr>
+        <w:pStyle w:val="FirstParagraph"/>
+        <w:rPr/>
+      </w:pPr>
+      <w:r>
+        <w:rPr/>
+        <w:t xml:space="preserve">Enumeration types may be specified either directly in AGREE annexes or specified in AADL. An AADL enumeration type is specified in the AADL data model by associating the property value </w:t>
+      </w:r>
+      <w:r>
+        <w:rPr>
+          <w:rStyle w:val="VerbatimChar"/>
+        </w:rPr>
+        <w:t>Enum</w:t>
+      </w:r>
+      <w:r>
+        <w:rPr/>
+        <w:t xml:space="preserve"> to the </w:t>
+      </w:r>
+      <w:r>
+        <w:rPr>
+          <w:rStyle w:val="VerbatimChar"/>
+        </w:rPr>
+        <w:t>Data_Representation</w:t>
+      </w:r>
+      <w:r>
+        <w:rPr/>
+        <w:t xml:space="preserve"> property and a property value list of enumerator strings to the </w:t>
+      </w:r>
+      <w:r>
+        <w:rPr>
+          <w:rStyle w:val="VerbatimChar"/>
+        </w:rPr>
+        <w:t>Enumerators</w:t>
+      </w:r>
+      <w:r>
+        <w:rPr/>
+        <w:t xml:space="preserve"> property. For example:</w:t>
+      </w:r>
+    </w:p>
+    <w:p>
+      <w:pPr>
+        <w:pStyle w:val="SourceCode"/>
+        <w:rPr/>
+      </w:pPr>
+      <w:r>
+        <w:rPr>
+          <w:rStyle w:val="VerbatimChar"/>
+        </w:rPr>
+        <w:t>data Primary_Color</w:t>
+      </w:r>
+      <w:r>
+        <w:rPr/>
+        <w:br/>
+      </w:r>
+      <w:r>
+        <w:rPr>
+          <w:rStyle w:val="VerbatimChar"/>
+        </w:rPr>
+        <w:t xml:space="preserve">    properties</w:t>
+      </w:r>
+      <w:r>
+        <w:rPr/>
+        <w:br/>
+      </w:r>
+      <w:r>
+        <w:rPr>
+          <w:rStyle w:val="VerbatimChar"/>
+        </w:rPr>
+        <w:t xml:space="preserve">        Data_Model::Data_Representation =&gt; Enum;</w:t>
+      </w:r>
+      <w:r>
+        <w:rPr/>
+        <w:br/>
+      </w:r>
+      <w:r>
+        <w:rPr>
+          <w:rStyle w:val="VerbatimChar"/>
+        </w:rPr>
+        <w:t xml:space="preserve">        Data_Model::Enumerators =&gt; ("Red", "Green", "Blue");</w:t>
+      </w:r>
+      <w:r>
+        <w:rPr/>
+        <w:br/>
+      </w:r>
+      <w:r>
+        <w:rPr>
+          <w:rStyle w:val="VerbatimChar"/>
+        </w:rPr>
+        <w:t>end Primary_Color;</w:t>
+      </w:r>
+      <w:r>
+        <w:rPr/>
+        <w:br/>
+        <w:br/>
+      </w:r>
+      <w:r>
+        <w:rPr>
+          <w:rStyle w:val="VerbatimChar"/>
+        </w:rPr>
+        <w:t>data Pixel</w:t>
+      </w:r>
+      <w:r>
+        <w:rPr/>
+        <w:br/>
+      </w:r>
+      <w:r>
+        <w:rPr>
+          <w:rStyle w:val="VerbatimChar"/>
+        </w:rPr>
+        <w:t>end Pixel;</w:t>
+      </w:r>
+      <w:r>
+        <w:rPr/>
+        <w:br/>
+        <w:br/>
+      </w:r>
+      <w:r>
+        <w:rPr>
+          <w:rStyle w:val="VerbatimChar"/>
+        </w:rPr>
+        <w:t>data implementation Pixel.Impl</w:t>
+      </w:r>
+      <w:r>
+        <w:rPr/>
+        <w:br/>
+      </w:r>
+      <w:r>
+        <w:rPr>
+          <w:rStyle w:val="VerbatimChar"/>
+        </w:rPr>
+        <w:t xml:space="preserve">    subcomponents</w:t>
+      </w:r>
+      <w:r>
+        <w:rPr/>
+        <w:br/>
+      </w:r>
+      <w:r>
+        <w:rPr>
+          <w:rStyle w:val="VerbatimChar"/>
+        </w:rPr>
+        <w:t xml:space="preserve">        color : data Primary_Color;</w:t>
+      </w:r>
+      <w:r>
+        <w:rPr/>
+        <w:br/>
+      </w:r>
+      <w:r>
+        <w:rPr>
+          <w:rStyle w:val="VerbatimChar"/>
+        </w:rPr>
+        <w:t xml:space="preserve">        x_pos : data Base_Types::Integer;</w:t>
+      </w:r>
+      <w:r>
+        <w:rPr/>
+        <w:br/>
+      </w:r>
+      <w:r>
+        <w:rPr>
+          <w:rStyle w:val="VerbatimChar"/>
+        </w:rPr>
+        <w:t xml:space="preserve">        y_pos : data Base_Types::Integer;</w:t>
+      </w:r>
+      <w:r>
+        <w:rPr/>
+        <w:br/>
+      </w:r>
+      <w:r>
+        <w:rPr>
+          <w:rStyle w:val="VerbatimChar"/>
+        </w:rPr>
+        <w:t>end Pixel.Impl;</w:t>
+      </w:r>
+    </w:p>
+    <w:p>
+      <w:pPr>
+        <w:pStyle w:val="FirstParagraph"/>
+        <w:rPr/>
+      </w:pPr>
+      <w:r>
+        <w:rPr/>
+        <w:t xml:space="preserve">In AGREE annexes enumeration types may be defined using the keyword </w:t>
+      </w:r>
+      <w:r>
+        <w:rPr>
+          <w:rStyle w:val="VerbatimChar"/>
+        </w:rPr>
+        <w:t>enum</w:t>
+      </w:r>
+      <w:r>
+        <w:rPr/>
+        <w:t xml:space="preserve"> and a comma-separated list of enumerator identifiers. For example:</w:t>
+      </w:r>
+    </w:p>
+    <w:p>
+      <w:pPr>
+        <w:pStyle w:val="SourceCode"/>
+        <w:rPr/>
+      </w:pPr>
+      <w:r>
+        <w:rPr>
+          <w:rStyle w:val="VerbatimChar"/>
+        </w:rPr>
+        <w:t>type card_suit = enum { spade, heart, club, diamond };</w:t>
+      </w:r>
+      <w:r>
+        <w:rPr/>
+        <w:br/>
+        <w:br/>
+      </w:r>
+      <w:r>
+        <w:rPr>
+          <w:rStyle w:val="VerbatimChar"/>
+        </w:rPr>
+        <w:t>eq color : card_suit;</w:t>
+      </w:r>
+    </w:p>
+    <w:p>
+      <w:pPr>
         <w:pStyle w:val="Heading2"/>
         <w:numPr>
           <w:ilvl w:val="1"/>
@@ -5062,10 +5350,10 @@
         </w:numPr>
         <w:rPr/>
       </w:pPr>
-      <w:bookmarkStart w:id="16" w:name="__RefHeading___Toc7933_42673273"/>
-      <w:bookmarkStart w:id="17" w:name="sec:subclauses"/>
-      <w:bookmarkEnd w:id="16"/>
-      <w:bookmarkEnd w:id="17"/>
+      <w:bookmarkStart w:id="18" w:name="__RefHeading___Toc12106_42673273"/>
+      <w:bookmarkStart w:id="19" w:name="sec:subclauses"/>
+      <w:bookmarkEnd w:id="18"/>
+      <w:bookmarkEnd w:id="19"/>
       <w:r>
         <w:rPr/>
         <w:t>Subclauses</w:t>
@@ -5468,7 +5756,7 @@
         <w:rPr/>
         <w:t xml:space="preserve">An AGREE subclause consists of a sequence of statements. The different kinds of statements and their uses are described in </w:t>
       </w:r>
-      <w:hyperlink r:id="rId27">
+      <w:hyperlink r:id="rId28">
         <w:r>
           <w:rPr>
             <w:webHidden/>
@@ -5491,7 +5779,7 @@
         <w:rPr/>
         <w:t xml:space="preserve">AGREE subclauses can occur either within AADL components or at the top-level of a package. Package-level subclauses are designed to provide reusable libraries of definitions for AGREE. Nodes (as described in </w:t>
       </w:r>
-      <w:hyperlink r:id="rId28">
+      <w:hyperlink r:id="rId29">
         <w:r>
           <w:rPr>
             <w:webHidden/>
@@ -5526,10 +5814,10 @@
         </w:numPr>
         <w:rPr/>
       </w:pPr>
-      <w:bookmarkStart w:id="18" w:name="__RefHeading___Toc7935_42673273"/>
-      <w:bookmarkStart w:id="19" w:name="sec:statements"/>
-      <w:bookmarkEnd w:id="18"/>
-      <w:bookmarkEnd w:id="19"/>
+      <w:bookmarkStart w:id="20" w:name="__RefHeading___Toc12108_42673273"/>
+      <w:bookmarkStart w:id="21" w:name="sec:statements"/>
+      <w:bookmarkEnd w:id="20"/>
+      <w:bookmarkEnd w:id="21"/>
       <w:r>
         <w:rPr/>
         <w:t>Statements</w:t>
@@ -5660,10 +5948,10 @@
         </w:numPr>
         <w:rPr/>
       </w:pPr>
-      <w:bookmarkStart w:id="20" w:name="__RefHeading___Toc7937_42673273"/>
-      <w:bookmarkStart w:id="21" w:name="sec:assume_statements"/>
-      <w:bookmarkEnd w:id="20"/>
-      <w:bookmarkEnd w:id="21"/>
+      <w:bookmarkStart w:id="22" w:name="__RefHeading___Toc12110_42673273"/>
+      <w:bookmarkStart w:id="23" w:name="sec:assume_statements"/>
+      <w:bookmarkEnd w:id="22"/>
+      <w:bookmarkEnd w:id="23"/>
       <w:r>
         <w:rPr/>
         <w:t>Assume Statements</w:t>
@@ -5720,10 +6008,10 @@
         </w:numPr>
         <w:rPr/>
       </w:pPr>
-      <w:bookmarkStart w:id="22" w:name="__RefHeading___Toc7939_42673273"/>
-      <w:bookmarkStart w:id="23" w:name="sec:guarantee_statements"/>
-      <w:bookmarkEnd w:id="22"/>
-      <w:bookmarkEnd w:id="23"/>
+      <w:bookmarkStart w:id="24" w:name="__RefHeading___Toc12112_42673273"/>
+      <w:bookmarkStart w:id="25" w:name="sec:guarantee_statements"/>
+      <w:bookmarkEnd w:id="24"/>
+      <w:bookmarkEnd w:id="25"/>
       <w:r>
         <w:rPr/>
         <w:t>Guarantee Statements</w:t>
@@ -5790,10 +6078,10 @@
         </w:numPr>
         <w:rPr/>
       </w:pPr>
-      <w:bookmarkStart w:id="24" w:name="__RefHeading___Toc7941_42673273"/>
-      <w:bookmarkStart w:id="25" w:name="sec:equation_statements"/>
-      <w:bookmarkEnd w:id="24"/>
-      <w:bookmarkEnd w:id="25"/>
+      <w:bookmarkStart w:id="26" w:name="__RefHeading___Toc12114_42673273"/>
+      <w:bookmarkStart w:id="27" w:name="sec:equation_statements"/>
+      <w:bookmarkEnd w:id="26"/>
+      <w:bookmarkEnd w:id="27"/>
       <w:r>
         <w:rPr/>
         <w:t>Equation Statements</w:t>
@@ -5840,10 +6128,10 @@
         </w:numPr>
         <w:rPr/>
       </w:pPr>
-      <w:bookmarkStart w:id="26" w:name="__RefHeading___Toc7943_42673273"/>
-      <w:bookmarkStart w:id="27" w:name="sec:property_statements"/>
-      <w:bookmarkEnd w:id="26"/>
-      <w:bookmarkEnd w:id="27"/>
+      <w:bookmarkStart w:id="28" w:name="__RefHeading___Toc12116_42673273"/>
+      <w:bookmarkStart w:id="29" w:name="sec:property_statements"/>
+      <w:bookmarkEnd w:id="28"/>
+      <w:bookmarkEnd w:id="29"/>
       <w:r>
         <w:rPr/>
         <w:t>Property Statements</w:t>
@@ -5910,10 +6198,10 @@
         </w:numPr>
         <w:rPr/>
       </w:pPr>
-      <w:bookmarkStart w:id="28" w:name="__RefHeading___Toc7945_42673273"/>
-      <w:bookmarkStart w:id="29" w:name="sec:constant_statements"/>
-      <w:bookmarkEnd w:id="28"/>
-      <w:bookmarkEnd w:id="29"/>
+      <w:bookmarkStart w:id="30" w:name="__RefHeading___Toc12118_42673273"/>
+      <w:bookmarkStart w:id="31" w:name="sec:constant_statements"/>
+      <w:bookmarkEnd w:id="30"/>
+      <w:bookmarkEnd w:id="31"/>
       <w:r>
         <w:rPr/>
         <w:t>Constant Statements</w:t>
@@ -5960,10 +6248,10 @@
         </w:numPr>
         <w:rPr/>
       </w:pPr>
-      <w:bookmarkStart w:id="30" w:name="__RefHeading___Toc7947_42673273"/>
-      <w:bookmarkStart w:id="31" w:name="sec:node_definitions"/>
-      <w:bookmarkEnd w:id="30"/>
-      <w:bookmarkEnd w:id="31"/>
+      <w:bookmarkStart w:id="32" w:name="__RefHeading___Toc12120_42673273"/>
+      <w:bookmarkStart w:id="33" w:name="sec:node_definitions"/>
+      <w:bookmarkEnd w:id="32"/>
+      <w:bookmarkEnd w:id="33"/>
       <w:r>
         <w:rPr/>
         <w:t>Node Definitions</w:t>
@@ -6412,10 +6700,10 @@
         </w:numPr>
         <w:rPr/>
       </w:pPr>
-      <w:bookmarkStart w:id="32" w:name="__RefHeading___Toc7949_42673273"/>
-      <w:bookmarkStart w:id="33" w:name="sec:record_definitions"/>
-      <w:bookmarkEnd w:id="32"/>
-      <w:bookmarkEnd w:id="33"/>
+      <w:bookmarkStart w:id="34" w:name="__RefHeading___Toc12122_42673273"/>
+      <w:bookmarkStart w:id="35" w:name="sec:record_definitions"/>
+      <w:bookmarkEnd w:id="34"/>
+      <w:bookmarkEnd w:id="35"/>
       <w:r>
         <w:rPr/>
         <w:t>Record Definitions</w:t>
@@ -6452,10 +6740,10 @@
         </w:numPr>
         <w:rPr/>
       </w:pPr>
-      <w:bookmarkStart w:id="34" w:name="__RefHeading___Toc7951_42673273"/>
-      <w:bookmarkStart w:id="35" w:name="sec:real_time_patterns"/>
-      <w:bookmarkEnd w:id="34"/>
-      <w:bookmarkEnd w:id="35"/>
+      <w:bookmarkStart w:id="36" w:name="__RefHeading___Toc12124_42673273"/>
+      <w:bookmarkStart w:id="37" w:name="sec:real_time_patterns"/>
+      <w:bookmarkEnd w:id="36"/>
+      <w:bookmarkEnd w:id="37"/>
       <w:r>
         <w:rPr/>
         <w:t>Real-time Patterns</w:t>
@@ -6798,10 +7086,10 @@
         </w:numPr>
         <w:rPr/>
       </w:pPr>
-      <w:bookmarkStart w:id="36" w:name="__RefHeading___Toc7953_42673273"/>
-      <w:bookmarkStart w:id="37" w:name="sec:assert_statements"/>
-      <w:bookmarkEnd w:id="36"/>
-      <w:bookmarkEnd w:id="37"/>
+      <w:bookmarkStart w:id="38" w:name="__RefHeading___Toc12126_42673273"/>
+      <w:bookmarkStart w:id="39" w:name="sec:assert_statements"/>
+      <w:bookmarkEnd w:id="38"/>
+      <w:bookmarkEnd w:id="39"/>
       <w:r>
         <w:rPr/>
         <w:t>Advanced Topic: Assert statements</w:t>
@@ -6900,10 +7188,10 @@
         </w:numPr>
         <w:rPr/>
       </w:pPr>
-      <w:bookmarkStart w:id="38" w:name="__RefHeading___Toc7955_42673273"/>
-      <w:bookmarkStart w:id="39" w:name="sec:lemma_statements"/>
-      <w:bookmarkEnd w:id="38"/>
-      <w:bookmarkEnd w:id="39"/>
+      <w:bookmarkStart w:id="40" w:name="__RefHeading___Toc12128_42673273"/>
+      <w:bookmarkStart w:id="41" w:name="sec:lemma_statements"/>
+      <w:bookmarkEnd w:id="40"/>
+      <w:bookmarkEnd w:id="41"/>
       <w:r>
         <w:rPr/>
         <w:t>Advanced Topic: Lemma Statements</w:t>
@@ -7010,10 +7298,10 @@
         </w:numPr>
         <w:rPr/>
       </w:pPr>
-      <w:bookmarkStart w:id="40" w:name="__RefHeading___Toc7957_42673273"/>
-      <w:bookmarkStart w:id="41" w:name="sec:linearization_definitions"/>
-      <w:bookmarkEnd w:id="40"/>
-      <w:bookmarkEnd w:id="41"/>
+      <w:bookmarkStart w:id="42" w:name="__RefHeading___Toc12130_42673273"/>
+      <w:bookmarkStart w:id="43" w:name="sec:linearization_definitions"/>
+      <w:bookmarkEnd w:id="42"/>
+      <w:bookmarkEnd w:id="43"/>
       <w:r>
         <w:rPr/>
         <w:t>Advanced Topic: Linearization Definitions</w:t>
@@ -7064,7 +7352,7 @@
                     </pic:cNvPicPr>
                   </pic:nvPicPr>
                   <pic:blipFill>
-                    <a:blip r:embed="rId29"/>
+                    <a:blip r:embed="rId30"/>
                     <a:stretch>
                       <a:fillRect/>
                     </a:stretch>
@@ -7158,10 +7446,10 @@
         </w:numPr>
         <w:rPr/>
       </w:pPr>
-      <w:bookmarkStart w:id="42" w:name="__RefHeading___Toc7959_42673273"/>
-      <w:bookmarkStart w:id="43" w:name="sec:expressions"/>
-      <w:bookmarkEnd w:id="42"/>
-      <w:bookmarkEnd w:id="43"/>
+      <w:bookmarkStart w:id="44" w:name="__RefHeading___Toc12132_42673273"/>
+      <w:bookmarkStart w:id="45" w:name="sec:expressions"/>
+      <w:bookmarkEnd w:id="44"/>
+      <w:bookmarkEnd w:id="45"/>
       <w:r>
         <w:rPr/>
         <w:t>Expressions</w:t>
@@ -7589,10 +7877,10 @@
         </w:numPr>
         <w:rPr/>
       </w:pPr>
-      <w:bookmarkStart w:id="44" w:name="__RefHeading___Toc7961_42673273"/>
-      <w:bookmarkStart w:id="45" w:name="sec:id-expressions"/>
-      <w:bookmarkEnd w:id="44"/>
-      <w:bookmarkEnd w:id="45"/>
+      <w:bookmarkStart w:id="46" w:name="__RefHeading___Toc12134_42673273"/>
+      <w:bookmarkStart w:id="47" w:name="sec:id-expressions"/>
+      <w:bookmarkEnd w:id="46"/>
+      <w:bookmarkEnd w:id="47"/>
       <w:r>
         <w:rPr/>
         <w:t>ID Expressions</w:t>
@@ -7617,13 +7905,13 @@
         </w:numPr>
         <w:rPr/>
       </w:pPr>
-      <w:bookmarkStart w:id="46" w:name="__RefHeading___Toc7963_42673273"/>
-      <w:bookmarkStart w:id="47" w:name="sec:nesteddotid-field-expressions"/>
-      <w:bookmarkEnd w:id="46"/>
-      <w:bookmarkEnd w:id="47"/>
-      <w:r>
-        <w:rPr/>
-        <w:t>NestedDotID (Field) Expressions</w:t>
+      <w:bookmarkStart w:id="48" w:name="__RefHeading___Toc12136_42673273"/>
+      <w:bookmarkStart w:id="49" w:name="sec:enumerator_expressions"/>
+      <w:bookmarkEnd w:id="48"/>
+      <w:bookmarkEnd w:id="49"/>
+      <w:r>
+        <w:rPr/>
+        <w:t>Enumerator Expressions</w:t>
       </w:r>
     </w:p>
     <w:p>
@@ -7633,67 +7921,92 @@
       </w:pPr>
       <w:r>
         <w:rPr/>
-        <w:t xml:space="preserve">A NestedDotID expression can have dots in between ID expressions, e.g., </w:t>
-      </w:r>
-      <w:r>
-        <w:rPr>
-          <w:rStyle w:val="VerbatimChar"/>
-        </w:rPr>
-        <w:t>food.bar.biz</w:t>
-      </w:r>
-      <w:r>
-        <w:rPr/>
-        <w:t xml:space="preserve">. It can be used to refer to record types or variables of a subcomponent. For example, one could use the NestedDotID expression foo.bar to reference the input, output, or equation variable </w:t>
-      </w:r>
-      <w:r>
-        <w:rPr>
-          <w:rStyle w:val="VerbatimChar"/>
-        </w:rPr>
-        <w:t>bar</w:t>
-      </w:r>
-      <w:r>
-        <w:rPr/>
-        <w:t xml:space="preserve"> of subcomponent </w:t>
-      </w:r>
-      <w:r>
-        <w:rPr>
-          <w:rStyle w:val="VerbatimChar"/>
-        </w:rPr>
-        <w:t>foo</w:t>
-      </w:r>
-      <w:r>
-        <w:rPr/>
-        <w:t xml:space="preserve"> within the implementation of some AADL component. A NestedDotID expression can also be used for inputs and outputs that are of record type: if </w:t>
-      </w:r>
-      <w:r>
-        <w:rPr>
-          <w:rStyle w:val="VerbatimChar"/>
-        </w:rPr>
-        <w:t>x</w:t>
-      </w:r>
-      <w:r>
-        <w:rPr/>
-        <w:t xml:space="preserve"> is a record type containing field </w:t>
-      </w:r>
-      <w:r>
-        <w:rPr>
-          <w:rStyle w:val="VerbatimChar"/>
-        </w:rPr>
-        <w:t>y</w:t>
-      </w:r>
-      <w:r>
-        <w:rPr/>
-        <w:t xml:space="preserve">, then the notation </w:t>
-      </w:r>
-      <w:r>
-        <w:rPr>
-          <w:rStyle w:val="VerbatimChar"/>
-        </w:rPr>
-        <w:t>x.y</w:t>
-      </w:r>
-      <w:r>
-        <w:rPr/>
-        <w:t xml:space="preserve"> is used.</w:t>
+        <w:t xml:space="preserve">Enumerator expressions are ID expressions referencing an enumerator literal. However, the syntax differs between enumerations defined in AADL and enumerations defined in AGREE. For AGREE enumerations, enumerator expressions are merely ID expressions naming enumerator values. Using the types defined in </w:t>
+      </w:r>
+      <w:hyperlink r:id="rId31">
+        <w:r>
+          <w:rPr>
+            <w:webHidden/>
+            <w:rStyle w:val="InternetLink"/>
+          </w:rPr>
+          <w:t>Enumeration Types</w:t>
+        </w:r>
+      </w:hyperlink>
+      <w:r>
+        <w:rPr/>
+        <w:t xml:space="preserve"> the use of </w:t>
+      </w:r>
+      <w:r>
+        <w:rPr>
+          <w:rStyle w:val="VerbatimChar"/>
+        </w:rPr>
+        <w:t>spade</w:t>
+      </w:r>
+      <w:r>
+        <w:rPr/>
+        <w:t xml:space="preserve">, </w:t>
+      </w:r>
+      <w:r>
+        <w:rPr>
+          <w:rStyle w:val="VerbatimChar"/>
+        </w:rPr>
+        <w:t>heart</w:t>
+      </w:r>
+      <w:r>
+        <w:rPr/>
+        <w:t xml:space="preserve">, </w:t>
+      </w:r>
+      <w:r>
+        <w:rPr>
+          <w:rStyle w:val="VerbatimChar"/>
+        </w:rPr>
+        <w:t>club</w:t>
+      </w:r>
+      <w:r>
+        <w:rPr/>
+        <w:t xml:space="preserve">, and </w:t>
+      </w:r>
+      <w:r>
+        <w:rPr>
+          <w:rStyle w:val="VerbatimChar"/>
+        </w:rPr>
+        <w:t>diamond</w:t>
+      </w:r>
+      <w:r>
+        <w:rPr/>
+        <w:t xml:space="preserve"> as identifiers are all valid AGREE enumeration expressions.</w:t>
+      </w:r>
+    </w:p>
+    <w:p>
+      <w:pPr>
+        <w:pStyle w:val="TextBody"/>
+        <w:rPr/>
+      </w:pPr>
+      <w:r>
+        <w:rPr/>
+        <w:t xml:space="preserve">For AADL enumerations a special syntax is required. The </w:t>
+      </w:r>
+      <w:r>
+        <w:rPr>
+          <w:rStyle w:val="VerbatimChar"/>
+        </w:rPr>
+        <w:t>enum</w:t>
+      </w:r>
+      <w:r>
+        <w:rPr/>
+        <w:t xml:space="preserve"> keyword followed by the enumeration type and enumerator name is used as follows:</w:t>
+      </w:r>
+    </w:p>
+    <w:p>
+      <w:pPr>
+        <w:pStyle w:val="SourceCode"/>
+        <w:rPr/>
+      </w:pPr>
+      <w:r>
+        <w:rPr>
+          <w:rStyle w:val="VerbatimChar"/>
+        </w:rPr>
+        <w:t>enum(Package::Color, Red)</w:t>
       </w:r>
     </w:p>
     <w:p>
@@ -7705,13 +8018,13 @@
         </w:numPr>
         <w:rPr/>
       </w:pPr>
-      <w:bookmarkStart w:id="48" w:name="__RefHeading___Toc7965_42673273"/>
-      <w:bookmarkStart w:id="49" w:name="sec:node-call-expressions"/>
-      <w:bookmarkEnd w:id="48"/>
-      <w:bookmarkEnd w:id="49"/>
-      <w:r>
-        <w:rPr/>
-        <w:t>Node Call Expressions</w:t>
+      <w:bookmarkStart w:id="50" w:name="__RefHeading___Toc12138_42673273"/>
+      <w:bookmarkStart w:id="51" w:name="sec:nesteddotid-field-expressions"/>
+      <w:bookmarkEnd w:id="50"/>
+      <w:bookmarkEnd w:id="51"/>
+      <w:r>
+        <w:rPr/>
+        <w:t>NestedDotID (Field) Expressions</w:t>
       </w:r>
     </w:p>
     <w:p>
@@ -7721,7 +8034,67 @@
       </w:pPr>
       <w:r>
         <w:rPr/>
-        <w:t>A node call expression is an ID of a defined node followed by parenthesis. If the node is defined in an AADL Package, then the ID should be the AADL Package name followed by a dot (.) and then the node name.</w:t>
+        <w:t xml:space="preserve">A NestedDotID expression can have dots in between ID expressions, e.g., </w:t>
+      </w:r>
+      <w:r>
+        <w:rPr>
+          <w:rStyle w:val="VerbatimChar"/>
+        </w:rPr>
+        <w:t>food.bar.biz</w:t>
+      </w:r>
+      <w:r>
+        <w:rPr/>
+        <w:t xml:space="preserve">. It can be used to refer to record types or variables of a subcomponent. For example, one could use the NestedDotID expression foo.bar to reference the input, output, or equation variable </w:t>
+      </w:r>
+      <w:r>
+        <w:rPr>
+          <w:rStyle w:val="VerbatimChar"/>
+        </w:rPr>
+        <w:t>bar</w:t>
+      </w:r>
+      <w:r>
+        <w:rPr/>
+        <w:t xml:space="preserve"> of subcomponent </w:t>
+      </w:r>
+      <w:r>
+        <w:rPr>
+          <w:rStyle w:val="VerbatimChar"/>
+        </w:rPr>
+        <w:t>foo</w:t>
+      </w:r>
+      <w:r>
+        <w:rPr/>
+        <w:t xml:space="preserve"> within the implementation of some AADL component. A NestedDotID expression can also be used for inputs and outputs that are of record type: if </w:t>
+      </w:r>
+      <w:r>
+        <w:rPr>
+          <w:rStyle w:val="VerbatimChar"/>
+        </w:rPr>
+        <w:t>x</w:t>
+      </w:r>
+      <w:r>
+        <w:rPr/>
+        <w:t xml:space="preserve"> is a record type containing field </w:t>
+      </w:r>
+      <w:r>
+        <w:rPr>
+          <w:rStyle w:val="VerbatimChar"/>
+        </w:rPr>
+        <w:t>y</w:t>
+      </w:r>
+      <w:r>
+        <w:rPr/>
+        <w:t xml:space="preserve">, then the notation </w:t>
+      </w:r>
+      <w:r>
+        <w:rPr>
+          <w:rStyle w:val="VerbatimChar"/>
+        </w:rPr>
+        <w:t>x.y</w:t>
+      </w:r>
+      <w:r>
+        <w:rPr/>
+        <w:t xml:space="preserve"> is used.</w:t>
       </w:r>
     </w:p>
     <w:p>
@@ -7733,10 +8106,38 @@
         </w:numPr>
         <w:rPr/>
       </w:pPr>
-      <w:bookmarkStart w:id="50" w:name="__RefHeading___Toc7967_42673273"/>
-      <w:bookmarkStart w:id="51" w:name="sec:linearization-call-expressions"/>
-      <w:bookmarkEnd w:id="50"/>
-      <w:bookmarkEnd w:id="51"/>
+      <w:bookmarkStart w:id="52" w:name="__RefHeading___Toc12140_42673273"/>
+      <w:bookmarkStart w:id="53" w:name="sec:node-call-expressions"/>
+      <w:bookmarkEnd w:id="52"/>
+      <w:bookmarkEnd w:id="53"/>
+      <w:r>
+        <w:rPr/>
+        <w:t>Node Call Expressions</w:t>
+      </w:r>
+    </w:p>
+    <w:p>
+      <w:pPr>
+        <w:pStyle w:val="FirstParagraph"/>
+        <w:rPr/>
+      </w:pPr>
+      <w:r>
+        <w:rPr/>
+        <w:t>A node call expression is an ID of a defined node followed by parenthesis. If the node is defined in an AADL Package, then the ID should be the AADL Package name followed by a dot (.) and then the node name.</w:t>
+      </w:r>
+    </w:p>
+    <w:p>
+      <w:pPr>
+        <w:pStyle w:val="Heading3"/>
+        <w:numPr>
+          <w:ilvl w:val="2"/>
+          <w:numId w:val="2"/>
+        </w:numPr>
+        <w:rPr/>
+      </w:pPr>
+      <w:bookmarkStart w:id="54" w:name="__RefHeading___Toc12142_42673273"/>
+      <w:bookmarkStart w:id="55" w:name="sec:linearization-call-expressions"/>
+      <w:bookmarkEnd w:id="54"/>
+      <w:bookmarkEnd w:id="55"/>
       <w:r>
         <w:rPr/>
         <w:t>Linearization Call Expressions</w:t>
@@ -7751,7 +8152,7 @@
         <w:rPr/>
         <w:t xml:space="preserve">A Linearization Call Expression is an ID of a defined linearization expression followed by parenthesis. If the linearization expression is defined in an AADL Package, then the ID should be the AADL Package name followed by a dot (.) and then the ID for the expression. For the example linearization expression provided in </w:t>
       </w:r>
-      <w:hyperlink r:id="rId30">
+      <w:hyperlink r:id="rId32">
         <w:r>
           <w:rPr>
             <w:webHidden/>
@@ -7797,10 +8198,10 @@
         </w:numPr>
         <w:rPr/>
       </w:pPr>
-      <w:bookmarkStart w:id="52" w:name="__RefHeading___Toc7969_42673273"/>
-      <w:bookmarkStart w:id="53" w:name="sec:stream-previous-value-and-arrow-expressions"/>
-      <w:bookmarkEnd w:id="52"/>
-      <w:bookmarkEnd w:id="53"/>
+      <w:bookmarkStart w:id="56" w:name="__RefHeading___Toc12144_42673273"/>
+      <w:bookmarkStart w:id="57" w:name="sec:stream-previous-value-and-arrow-expressions"/>
+      <w:bookmarkEnd w:id="56"/>
+      <w:bookmarkEnd w:id="57"/>
       <w:r>
         <w:rPr/>
         <w:t>Stream (Previous Value and Arrow) Expressions</w:t>
@@ -7935,8 +8336,8 @@
     <w:tbl>
       <w:tblPr>
         <w:tblStyle w:val="TableNormal"/>
-        <w:tblW w:w="7560" w:type="dxa"/>
-        <w:jc w:val="center"/>
+        <w:tblW w:w="9360" w:type="dxa"/>
+        <w:jc w:val="left"/>
         <w:tblInd w:w="0" w:type="dxa"/>
         <w:tblBorders/>
         <w:tblCellMar>
@@ -7948,23 +8349,23 @@
         <w:tblLook/>
       </w:tblPr>
       <w:tblGrid>
-        <w:gridCol w:w="1800"/>
-        <w:gridCol w:w="576"/>
-        <w:gridCol w:w="576"/>
-        <w:gridCol w:w="576"/>
-        <w:gridCol w:w="576"/>
-        <w:gridCol w:w="576"/>
-        <w:gridCol w:w="576"/>
-        <w:gridCol w:w="576"/>
-        <w:gridCol w:w="576"/>
-        <w:gridCol w:w="576"/>
-        <w:gridCol w:w="576"/>
+        <w:gridCol w:w="850"/>
+        <w:gridCol w:w="851"/>
+        <w:gridCol w:w="851"/>
+        <w:gridCol w:w="851"/>
+        <w:gridCol w:w="851"/>
+        <w:gridCol w:w="850"/>
+        <w:gridCol w:w="851"/>
+        <w:gridCol w:w="851"/>
+        <w:gridCol w:w="851"/>
+        <w:gridCol w:w="851"/>
+        <w:gridCol w:w="850"/>
       </w:tblGrid>
       <w:tr>
         <w:trPr/>
         <w:tc>
           <w:tcPr>
-            <w:tcW w:w="1800" w:type="dxa"/>
+            <w:tcW w:w="850" w:type="dxa"/>
             <w:tcBorders/>
             <w:shd w:fill="auto" w:val="clear"/>
           </w:tcPr>
@@ -7985,7 +8386,7 @@
         </w:tc>
         <w:tc>
           <w:tcPr>
-            <w:tcW w:w="576" w:type="dxa"/>
+            <w:tcW w:w="851" w:type="dxa"/>
             <w:tcBorders/>
             <w:shd w:fill="auto" w:val="clear"/>
           </w:tcPr>
@@ -8006,7 +8407,7 @@
         </w:tc>
         <w:tc>
           <w:tcPr>
-            <w:tcW w:w="576" w:type="dxa"/>
+            <w:tcW w:w="851" w:type="dxa"/>
             <w:tcBorders/>
             <w:shd w:fill="auto" w:val="clear"/>
           </w:tcPr>
@@ -8027,7 +8428,7 @@
         </w:tc>
         <w:tc>
           <w:tcPr>
-            <w:tcW w:w="576" w:type="dxa"/>
+            <w:tcW w:w="851" w:type="dxa"/>
             <w:tcBorders/>
             <w:shd w:fill="auto" w:val="clear"/>
           </w:tcPr>
@@ -8048,7 +8449,7 @@
         </w:tc>
         <w:tc>
           <w:tcPr>
-            <w:tcW w:w="576" w:type="dxa"/>
+            <w:tcW w:w="851" w:type="dxa"/>
             <w:tcBorders/>
             <w:shd w:fill="auto" w:val="clear"/>
           </w:tcPr>
@@ -8069,7 +8470,7 @@
         </w:tc>
         <w:tc>
           <w:tcPr>
-            <w:tcW w:w="576" w:type="dxa"/>
+            <w:tcW w:w="850" w:type="dxa"/>
             <w:tcBorders/>
             <w:shd w:fill="auto" w:val="clear"/>
           </w:tcPr>
@@ -8090,7 +8491,7 @@
         </w:tc>
         <w:tc>
           <w:tcPr>
-            <w:tcW w:w="576" w:type="dxa"/>
+            <w:tcW w:w="851" w:type="dxa"/>
             <w:tcBorders/>
             <w:shd w:fill="auto" w:val="clear"/>
           </w:tcPr>
@@ -8111,7 +8512,7 @@
         </w:tc>
         <w:tc>
           <w:tcPr>
-            <w:tcW w:w="576" w:type="dxa"/>
+            <w:tcW w:w="851" w:type="dxa"/>
             <w:tcBorders/>
             <w:shd w:fill="auto" w:val="clear"/>
           </w:tcPr>
@@ -8132,7 +8533,7 @@
         </w:tc>
         <w:tc>
           <w:tcPr>
-            <w:tcW w:w="576" w:type="dxa"/>
+            <w:tcW w:w="851" w:type="dxa"/>
             <w:tcBorders/>
             <w:shd w:fill="auto" w:val="clear"/>
           </w:tcPr>
@@ -8153,7 +8554,7 @@
         </w:tc>
         <w:tc>
           <w:tcPr>
-            <w:tcW w:w="576" w:type="dxa"/>
+            <w:tcW w:w="851" w:type="dxa"/>
             <w:tcBorders/>
             <w:shd w:fill="auto" w:val="clear"/>
           </w:tcPr>
@@ -8174,7 +8575,7 @@
         </w:tc>
         <w:tc>
           <w:tcPr>
-            <w:tcW w:w="576" w:type="dxa"/>
+            <w:tcW w:w="850" w:type="dxa"/>
             <w:tcBorders/>
             <w:shd w:fill="auto" w:val="clear"/>
           </w:tcPr>
@@ -8198,7 +8599,7 @@
         <w:trPr/>
         <w:tc>
           <w:tcPr>
-            <w:tcW w:w="1800" w:type="dxa"/>
+            <w:tcW w:w="850" w:type="dxa"/>
             <w:tcBorders/>
             <w:shd w:fill="auto" w:val="clear"/>
           </w:tcPr>
@@ -8219,7 +8620,7 @@
         </w:tc>
         <w:tc>
           <w:tcPr>
-            <w:tcW w:w="576" w:type="dxa"/>
+            <w:tcW w:w="851" w:type="dxa"/>
             <w:tcBorders/>
             <w:shd w:fill="auto" w:val="clear"/>
           </w:tcPr>
@@ -8238,7 +8639,7 @@
         </w:tc>
         <w:tc>
           <w:tcPr>
-            <w:tcW w:w="576" w:type="dxa"/>
+            <w:tcW w:w="851" w:type="dxa"/>
             <w:tcBorders/>
             <w:shd w:fill="auto" w:val="clear"/>
           </w:tcPr>
@@ -8257,7 +8658,7 @@
         </w:tc>
         <w:tc>
           <w:tcPr>
-            <w:tcW w:w="576" w:type="dxa"/>
+            <w:tcW w:w="851" w:type="dxa"/>
             <w:tcBorders/>
             <w:shd w:fill="auto" w:val="clear"/>
           </w:tcPr>
@@ -8276,7 +8677,7 @@
         </w:tc>
         <w:tc>
           <w:tcPr>
-            <w:tcW w:w="576" w:type="dxa"/>
+            <w:tcW w:w="851" w:type="dxa"/>
             <w:tcBorders/>
             <w:shd w:fill="auto" w:val="clear"/>
           </w:tcPr>
@@ -8295,7 +8696,7 @@
         </w:tc>
         <w:tc>
           <w:tcPr>
-            <w:tcW w:w="576" w:type="dxa"/>
+            <w:tcW w:w="850" w:type="dxa"/>
             <w:tcBorders/>
             <w:shd w:fill="auto" w:val="clear"/>
           </w:tcPr>
@@ -8314,7 +8715,7 @@
         </w:tc>
         <w:tc>
           <w:tcPr>
-            <w:tcW w:w="576" w:type="dxa"/>
+            <w:tcW w:w="851" w:type="dxa"/>
             <w:tcBorders/>
             <w:shd w:fill="auto" w:val="clear"/>
           </w:tcPr>
@@ -8333,7 +8734,7 @@
         </w:tc>
         <w:tc>
           <w:tcPr>
-            <w:tcW w:w="576" w:type="dxa"/>
+            <w:tcW w:w="851" w:type="dxa"/>
             <w:tcBorders/>
             <w:shd w:fill="auto" w:val="clear"/>
           </w:tcPr>
@@ -8352,7 +8753,7 @@
         </w:tc>
         <w:tc>
           <w:tcPr>
-            <w:tcW w:w="576" w:type="dxa"/>
+            <w:tcW w:w="851" w:type="dxa"/>
             <w:tcBorders/>
             <w:shd w:fill="auto" w:val="clear"/>
           </w:tcPr>
@@ -8371,7 +8772,7 @@
         </w:tc>
         <w:tc>
           <w:tcPr>
-            <w:tcW w:w="576" w:type="dxa"/>
+            <w:tcW w:w="851" w:type="dxa"/>
             <w:tcBorders/>
             <w:shd w:fill="auto" w:val="clear"/>
           </w:tcPr>
@@ -8390,7 +8791,7 @@
         </w:tc>
         <w:tc>
           <w:tcPr>
-            <w:tcW w:w="576" w:type="dxa"/>
+            <w:tcW w:w="850" w:type="dxa"/>
             <w:tcBorders/>
             <w:shd w:fill="auto" w:val="clear"/>
           </w:tcPr>
@@ -8412,7 +8813,7 @@
         <w:trPr/>
         <w:tc>
           <w:tcPr>
-            <w:tcW w:w="1800" w:type="dxa"/>
+            <w:tcW w:w="850" w:type="dxa"/>
             <w:tcBorders/>
             <w:shd w:fill="auto" w:val="clear"/>
           </w:tcPr>
@@ -8433,7 +8834,7 @@
         </w:tc>
         <w:tc>
           <w:tcPr>
-            <w:tcW w:w="576" w:type="dxa"/>
+            <w:tcW w:w="851" w:type="dxa"/>
             <w:tcBorders/>
             <w:shd w:fill="auto" w:val="clear"/>
           </w:tcPr>
@@ -8452,7 +8853,7 @@
         </w:tc>
         <w:tc>
           <w:tcPr>
-            <w:tcW w:w="576" w:type="dxa"/>
+            <w:tcW w:w="851" w:type="dxa"/>
             <w:tcBorders/>
             <w:shd w:fill="auto" w:val="clear"/>
           </w:tcPr>
@@ -8471,7 +8872,7 @@
         </w:tc>
         <w:tc>
           <w:tcPr>
-            <w:tcW w:w="576" w:type="dxa"/>
+            <w:tcW w:w="851" w:type="dxa"/>
             <w:tcBorders/>
             <w:shd w:fill="auto" w:val="clear"/>
           </w:tcPr>
@@ -8490,7 +8891,7 @@
         </w:tc>
         <w:tc>
           <w:tcPr>
-            <w:tcW w:w="576" w:type="dxa"/>
+            <w:tcW w:w="851" w:type="dxa"/>
             <w:tcBorders/>
             <w:shd w:fill="auto" w:val="clear"/>
           </w:tcPr>
@@ -8509,7 +8910,7 @@
         </w:tc>
         <w:tc>
           <w:tcPr>
-            <w:tcW w:w="576" w:type="dxa"/>
+            <w:tcW w:w="850" w:type="dxa"/>
             <w:tcBorders/>
             <w:shd w:fill="auto" w:val="clear"/>
           </w:tcPr>
@@ -8528,7 +8929,7 @@
         </w:tc>
         <w:tc>
           <w:tcPr>
-            <w:tcW w:w="576" w:type="dxa"/>
+            <w:tcW w:w="851" w:type="dxa"/>
             <w:tcBorders/>
             <w:shd w:fill="auto" w:val="clear"/>
           </w:tcPr>
@@ -8547,7 +8948,7 @@
         </w:tc>
         <w:tc>
           <w:tcPr>
-            <w:tcW w:w="576" w:type="dxa"/>
+            <w:tcW w:w="851" w:type="dxa"/>
             <w:tcBorders/>
             <w:shd w:fill="auto" w:val="clear"/>
           </w:tcPr>
@@ -8566,7 +8967,7 @@
         </w:tc>
         <w:tc>
           <w:tcPr>
-            <w:tcW w:w="576" w:type="dxa"/>
+            <w:tcW w:w="851" w:type="dxa"/>
             <w:tcBorders/>
             <w:shd w:fill="auto" w:val="clear"/>
           </w:tcPr>
@@ -8585,7 +8986,7 @@
         </w:tc>
         <w:tc>
           <w:tcPr>
-            <w:tcW w:w="576" w:type="dxa"/>
+            <w:tcW w:w="851" w:type="dxa"/>
             <w:tcBorders/>
             <w:shd w:fill="auto" w:val="clear"/>
           </w:tcPr>
@@ -8604,7 +9005,7 @@
         </w:tc>
         <w:tc>
           <w:tcPr>
-            <w:tcW w:w="576" w:type="dxa"/>
+            <w:tcW w:w="850" w:type="dxa"/>
             <w:tcBorders/>
             <w:shd w:fill="auto" w:val="clear"/>
           </w:tcPr>
@@ -8626,7 +9027,7 @@
         <w:trPr/>
         <w:tc>
           <w:tcPr>
-            <w:tcW w:w="1800" w:type="dxa"/>
+            <w:tcW w:w="850" w:type="dxa"/>
             <w:tcBorders/>
             <w:shd w:fill="auto" w:val="clear"/>
           </w:tcPr>
@@ -8647,7 +9048,7 @@
         </w:tc>
         <w:tc>
           <w:tcPr>
-            <w:tcW w:w="576" w:type="dxa"/>
+            <w:tcW w:w="851" w:type="dxa"/>
             <w:tcBorders/>
             <w:shd w:fill="auto" w:val="clear"/>
           </w:tcPr>
@@ -8666,7 +9067,7 @@
         </w:tc>
         <w:tc>
           <w:tcPr>
-            <w:tcW w:w="576" w:type="dxa"/>
+            <w:tcW w:w="851" w:type="dxa"/>
             <w:tcBorders/>
             <w:shd w:fill="auto" w:val="clear"/>
           </w:tcPr>
@@ -8685,7 +9086,7 @@
         </w:tc>
         <w:tc>
           <w:tcPr>
-            <w:tcW w:w="576" w:type="dxa"/>
+            <w:tcW w:w="851" w:type="dxa"/>
             <w:tcBorders/>
             <w:shd w:fill="auto" w:val="clear"/>
           </w:tcPr>
@@ -8704,7 +9105,7 @@
         </w:tc>
         <w:tc>
           <w:tcPr>
-            <w:tcW w:w="576" w:type="dxa"/>
+            <w:tcW w:w="851" w:type="dxa"/>
             <w:tcBorders/>
             <w:shd w:fill="auto" w:val="clear"/>
           </w:tcPr>
@@ -8723,7 +9124,7 @@
         </w:tc>
         <w:tc>
           <w:tcPr>
-            <w:tcW w:w="576" w:type="dxa"/>
+            <w:tcW w:w="850" w:type="dxa"/>
             <w:tcBorders/>
             <w:shd w:fill="auto" w:val="clear"/>
           </w:tcPr>
@@ -8742,7 +9143,7 @@
         </w:tc>
         <w:tc>
           <w:tcPr>
-            <w:tcW w:w="576" w:type="dxa"/>
+            <w:tcW w:w="851" w:type="dxa"/>
             <w:tcBorders/>
             <w:shd w:fill="auto" w:val="clear"/>
           </w:tcPr>
@@ -8761,7 +9162,7 @@
         </w:tc>
         <w:tc>
           <w:tcPr>
-            <w:tcW w:w="576" w:type="dxa"/>
+            <w:tcW w:w="851" w:type="dxa"/>
             <w:tcBorders/>
             <w:shd w:fill="auto" w:val="clear"/>
           </w:tcPr>
@@ -8780,7 +9181,7 @@
         </w:tc>
         <w:tc>
           <w:tcPr>
-            <w:tcW w:w="576" w:type="dxa"/>
+            <w:tcW w:w="851" w:type="dxa"/>
             <w:tcBorders/>
             <w:shd w:fill="auto" w:val="clear"/>
           </w:tcPr>
@@ -8799,7 +9200,7 @@
         </w:tc>
         <w:tc>
           <w:tcPr>
-            <w:tcW w:w="576" w:type="dxa"/>
+            <w:tcW w:w="851" w:type="dxa"/>
             <w:tcBorders/>
             <w:shd w:fill="auto" w:val="clear"/>
           </w:tcPr>
@@ -8818,7 +9219,7 @@
         </w:tc>
         <w:tc>
           <w:tcPr>
-            <w:tcW w:w="576" w:type="dxa"/>
+            <w:tcW w:w="850" w:type="dxa"/>
             <w:tcBorders/>
             <w:shd w:fill="auto" w:val="clear"/>
           </w:tcPr>
@@ -9152,10 +9553,10 @@
         </w:numPr>
         <w:rPr/>
       </w:pPr>
-      <w:bookmarkStart w:id="54" w:name="__RefHeading___Toc7971_42673273"/>
-      <w:bookmarkStart w:id="55" w:name="sec:event-expressions"/>
-      <w:bookmarkEnd w:id="54"/>
-      <w:bookmarkEnd w:id="55"/>
+      <w:bookmarkStart w:id="58" w:name="__RefHeading___Toc12146_42673273"/>
+      <w:bookmarkStart w:id="59" w:name="sec:event-expressions"/>
+      <w:bookmarkEnd w:id="58"/>
+      <w:bookmarkEnd w:id="59"/>
       <w:r>
         <w:rPr/>
         <w:t>Event Expressions</w:t>
@@ -9190,10 +9591,10 @@
         </w:numPr>
         <w:rPr/>
       </w:pPr>
-      <w:bookmarkStart w:id="56" w:name="__RefHeading___Toc7973_42673273"/>
-      <w:bookmarkStart w:id="57" w:name="sec:floor-and-real-expressions"/>
-      <w:bookmarkEnd w:id="56"/>
-      <w:bookmarkEnd w:id="57"/>
+      <w:bookmarkStart w:id="60" w:name="__RefHeading___Toc12148_42673273"/>
+      <w:bookmarkStart w:id="61" w:name="sec:floor-and-real-expressions"/>
+      <w:bookmarkEnd w:id="60"/>
+      <w:bookmarkEnd w:id="61"/>
       <w:r>
         <w:rPr/>
         <w:t>Floor and Real Expressions</w:t>
@@ -9268,10 +9669,10 @@
         </w:numPr>
         <w:rPr/>
       </w:pPr>
-      <w:bookmarkStart w:id="58" w:name="__RefHeading___Toc7975_42673273"/>
-      <w:bookmarkStart w:id="59" w:name="sec:get-property-expressions"/>
-      <w:bookmarkEnd w:id="58"/>
-      <w:bookmarkEnd w:id="59"/>
+      <w:bookmarkStart w:id="62" w:name="__RefHeading___Toc12150_42673273"/>
+      <w:bookmarkStart w:id="63" w:name="sec:get-property-expressions"/>
+      <w:bookmarkEnd w:id="62"/>
+      <w:bookmarkEnd w:id="63"/>
       <w:r>
         <w:rPr/>
         <w:t>Get Property Expressions</w:t>
@@ -9296,10 +9697,10 @@
         </w:numPr>
         <w:rPr/>
       </w:pPr>
-      <w:bookmarkStart w:id="60" w:name="__RefHeading___Toc7977_42673273"/>
-      <w:bookmarkStart w:id="61" w:name="sec:unary-minus-and-not-expressions"/>
-      <w:bookmarkEnd w:id="60"/>
-      <w:bookmarkEnd w:id="61"/>
+      <w:bookmarkStart w:id="64" w:name="__RefHeading___Toc12152_42673273"/>
+      <w:bookmarkStart w:id="65" w:name="sec:unary-minus-and-not-expressions"/>
+      <w:bookmarkEnd w:id="64"/>
+      <w:bookmarkEnd w:id="65"/>
       <w:r>
         <w:rPr/>
         <w:t>Unary Minus and Not Expressions</w:t>
@@ -9322,7 +9723,7 @@
       </w:pPr>
       <w:r>
         <w:rPr/>
-        <w:t>A Not Expression is used to negate boolean valued expressions</w:t>
+        <w:t>A Not Expression is used to negate boolean valued expressions.</w:t>
       </w:r>
     </w:p>
     <w:p>
@@ -9334,13 +9735,13 @@
         </w:numPr>
         <w:rPr/>
       </w:pPr>
-      <w:bookmarkStart w:id="62" w:name="__RefHeading___Toc7979_42673273"/>
-      <w:bookmarkStart w:id="63" w:name="sec:record-update-expressions"/>
-      <w:bookmarkEnd w:id="62"/>
-      <w:bookmarkEnd w:id="63"/>
-      <w:r>
-        <w:rPr/>
-        <w:t>Record Update Expressions</w:t>
+      <w:bookmarkStart w:id="66" w:name="__RefHeading___Toc12154_42673273"/>
+      <w:bookmarkStart w:id="67" w:name="sec:record_expressions"/>
+      <w:bookmarkEnd w:id="66"/>
+      <w:bookmarkEnd w:id="67"/>
+      <w:r>
+        <w:rPr/>
+        <w:t>Record Expressions</w:t>
       </w:r>
     </w:p>
     <w:p>
@@ -9350,27 +9751,72 @@
       </w:pPr>
       <w:r>
         <w:rPr/>
+        <w:t>In AGREE a record type is either an AADL Data Type Implementation containing Data subcomponents or may be defined directly in the AGREE annex as follows:</w:t>
+      </w:r>
+    </w:p>
+    <w:p>
+      <w:pPr>
+        <w:pStyle w:val="SourceCode"/>
+        <w:rPr/>
+      </w:pPr>
+      <w:r>
+        <w:rPr>
+          <w:rStyle w:val="VerbatimChar"/>
+        </w:rPr>
+        <w:t>type foo = struct {a : bool, b : int};</w:t>
+      </w:r>
+      <w:r>
+        <w:rPr/>
+        <w:br/>
+        <w:br/>
+      </w:r>
+      <w:r>
+        <w:rPr>
+          <w:rStyle w:val="VerbatimChar"/>
+        </w:rPr>
+        <w:t>eq bar : foo;</w:t>
+      </w:r>
+    </w:p>
+    <w:p>
+      <w:pPr>
+        <w:pStyle w:val="FirstParagraph"/>
+        <w:rPr/>
+      </w:pPr>
+      <w:r>
+        <w:rPr/>
+        <w:t>A record expression constructs a value that may be assigned to a variable of record type.</w:t>
+      </w:r>
+    </w:p>
+    <w:p>
+      <w:pPr>
+        <w:pStyle w:val="SourceCode"/>
+        <w:rPr/>
+      </w:pPr>
+      <w:r>
+        <w:rPr>
+          <w:rStyle w:val="VerbatimChar"/>
+        </w:rPr>
+        <w:t>eq bar2 : foo = foo { a = true; b = 6 };</w:t>
+      </w:r>
+    </w:p>
+    <w:p>
+      <w:pPr>
+        <w:pStyle w:val="FirstParagraph"/>
+        <w:rPr/>
+      </w:pPr>
+      <w:r>
+        <w:rPr/>
         <w:t xml:space="preserve">Record Update Expression are assignments to all or a specific field of a record type variable. For example, </w:t>
       </w:r>
       <w:r>
         <w:rPr>
           <w:rStyle w:val="VerbatimChar"/>
         </w:rPr>
-        <w:t>foo {a := true; b := 1}</w:t>
-      </w:r>
-      <w:r>
-        <w:rPr/>
-        <w:t xml:space="preserve"> and </w:t>
-      </w:r>
-      <w:r>
-        <w:rPr>
-          <w:rStyle w:val="VerbatimChar"/>
-        </w:rPr>
-        <w:t>bar {a := true}</w:t>
-      </w:r>
-      <w:r>
-        <w:rPr/>
-        <w:t xml:space="preserve"> are valid Record Update Expressions, given definition for type </w:t>
+        <w:t>bar2 {a := false}</w:t>
+      </w:r>
+      <w:r>
+        <w:rPr/>
+        <w:t xml:space="preserve"> is a valid Record Update Expression, given definition for type </w:t>
       </w:r>
       <w:r>
         <w:rPr>
@@ -9386,39 +9832,16 @@
         <w:rPr>
           <w:rStyle w:val="VerbatimChar"/>
         </w:rPr>
-        <w:t>bar</w:t>
-      </w:r>
-      <w:r>
-        <w:rPr/>
-        <w:t xml:space="preserve"> as follows:</w:t>
-      </w:r>
-    </w:p>
-    <w:p>
-      <w:pPr>
-        <w:pStyle w:val="SourceCode"/>
-        <w:rPr/>
-      </w:pPr>
-      <w:r>
-        <w:rPr>
-          <w:rStyle w:val="VerbatimChar"/>
-        </w:rPr>
-        <w:t>type foo = struct {a : bool, b : int};</w:t>
-      </w:r>
-      <w:r>
-        <w:rPr/>
-        <w:br/>
-        <w:br/>
-      </w:r>
-      <w:r>
-        <w:rPr>
-          <w:rStyle w:val="VerbatimChar"/>
-        </w:rPr>
-        <w:t>eq bar : foo;</w:t>
-      </w:r>
-    </w:p>
-    <w:p>
-      <w:pPr>
-        <w:pStyle w:val="FirstParagraph"/>
+        <w:t>bar2</w:t>
+      </w:r>
+      <w:r>
+        <w:rPr/>
+        <w:t xml:space="preserve"> as above.</w:t>
+      </w:r>
+    </w:p>
+    <w:p>
+      <w:pPr>
+        <w:pStyle w:val="TextBody"/>
         <w:rPr/>
       </w:pPr>
       <w:r>
@@ -9445,10 +9868,10 @@
         </w:numPr>
         <w:rPr/>
       </w:pPr>
-      <w:bookmarkStart w:id="64" w:name="__RefHeading___Toc7981_42673273"/>
-      <w:bookmarkStart w:id="65" w:name="sec:arithmetic-operations"/>
-      <w:bookmarkEnd w:id="64"/>
-      <w:bookmarkEnd w:id="65"/>
+      <w:bookmarkStart w:id="68" w:name="__RefHeading___Toc12156_42673273"/>
+      <w:bookmarkStart w:id="69" w:name="sec:arithmetic-operations"/>
+      <w:bookmarkEnd w:id="68"/>
+      <w:bookmarkEnd w:id="69"/>
       <w:r>
         <w:rPr/>
         <w:t>Arithmetic Operations</w:t>
@@ -9473,10 +9896,10 @@
         </w:numPr>
         <w:rPr/>
       </w:pPr>
-      <w:bookmarkStart w:id="66" w:name="__RefHeading___Toc7983_42673273"/>
-      <w:bookmarkStart w:id="67" w:name="sec:relation-expressions"/>
-      <w:bookmarkEnd w:id="66"/>
-      <w:bookmarkEnd w:id="67"/>
+      <w:bookmarkStart w:id="70" w:name="__RefHeading___Toc12158_42673273"/>
+      <w:bookmarkStart w:id="71" w:name="sec:relation-expressions"/>
+      <w:bookmarkEnd w:id="70"/>
+      <w:bookmarkEnd w:id="71"/>
       <w:r>
         <w:rPr/>
         <w:t>Relation Expressions</w:t>
@@ -9501,10 +9924,10 @@
         </w:numPr>
         <w:rPr/>
       </w:pPr>
-      <w:bookmarkStart w:id="68" w:name="__RefHeading___Toc7985_42673273"/>
-      <w:bookmarkStart w:id="69" w:name="sec:boolean-expressions"/>
-      <w:bookmarkEnd w:id="68"/>
-      <w:bookmarkEnd w:id="69"/>
+      <w:bookmarkStart w:id="72" w:name="__RefHeading___Toc12160_42673273"/>
+      <w:bookmarkStart w:id="73" w:name="sec:boolean-expressions"/>
+      <w:bookmarkEnd w:id="72"/>
+      <w:bookmarkEnd w:id="73"/>
       <w:r>
         <w:rPr/>
         <w:t>Boolean Expressions</w:t>
@@ -9529,10 +9952,10 @@
         </w:numPr>
         <w:rPr/>
       </w:pPr>
-      <w:bookmarkStart w:id="70" w:name="__RefHeading___Toc7987_42673273"/>
-      <w:bookmarkStart w:id="71" w:name="sec:agree_osate_tool_suite"/>
-      <w:bookmarkEnd w:id="70"/>
-      <w:bookmarkEnd w:id="71"/>
+      <w:bookmarkStart w:id="74" w:name="__RefHeading___Toc12162_42673273"/>
+      <w:bookmarkStart w:id="75" w:name="sec:agree_osate_tool_suite"/>
+      <w:bookmarkEnd w:id="74"/>
+      <w:bookmarkEnd w:id="75"/>
       <w:r>
         <w:rPr/>
         <w:t>AGREE/OSATE Tool Suite</w:t>
@@ -9557,7 +9980,7 @@
         </w:numPr>
         <w:rPr/>
       </w:pPr>
-      <w:hyperlink r:id="rId31">
+      <w:hyperlink r:id="rId33">
         <w:r>
           <w:rPr>
             <w:webHidden/>
@@ -9576,7 +9999,7 @@
         </w:numPr>
         <w:rPr/>
       </w:pPr>
-      <w:hyperlink r:id="rId32">
+      <w:hyperlink r:id="rId34">
         <w:r>
           <w:rPr>
             <w:webHidden/>
@@ -9595,7 +10018,7 @@
         </w:numPr>
         <w:rPr/>
       </w:pPr>
-      <w:hyperlink r:id="rId33">
+      <w:hyperlink r:id="rId35">
         <w:r>
           <w:rPr>
             <w:webHidden/>
@@ -9614,10 +10037,10 @@
         </w:numPr>
         <w:rPr/>
       </w:pPr>
-      <w:bookmarkStart w:id="72" w:name="__RefHeading___Toc7989_42673273"/>
-      <w:bookmarkStart w:id="73" w:name="sec:tool_suite_overview"/>
-      <w:bookmarkEnd w:id="72"/>
-      <w:bookmarkEnd w:id="73"/>
+      <w:bookmarkStart w:id="76" w:name="__RefHeading___Toc12164_42673273"/>
+      <w:bookmarkStart w:id="77" w:name="sec:tool_suite_overview"/>
+      <w:bookmarkEnd w:id="76"/>
+      <w:bookmarkEnd w:id="77"/>
       <w:r>
         <w:rPr/>
         <w:t>Tool Suite Overview</w:t>
@@ -9671,7 +10094,7 @@
                     </pic:cNvPicPr>
                   </pic:nvPicPr>
                   <pic:blipFill>
-                    <a:blip r:embed="rId34"/>
+                    <a:blip r:embed="rId36"/>
                     <a:stretch>
                       <a:fillRect/>
                     </a:stretch>
@@ -9711,10 +10134,10 @@
         </w:numPr>
         <w:rPr/>
       </w:pPr>
-      <w:bookmarkStart w:id="74" w:name="__RefHeading___Toc7991_42673273"/>
-      <w:bookmarkStart w:id="75" w:name="sec:agree_osate_installation"/>
-      <w:bookmarkEnd w:id="74"/>
-      <w:bookmarkEnd w:id="75"/>
+      <w:bookmarkStart w:id="78" w:name="__RefHeading___Toc12166_42673273"/>
+      <w:bookmarkStart w:id="79" w:name="sec:agree_osate_installation"/>
+      <w:bookmarkEnd w:id="78"/>
+      <w:bookmarkEnd w:id="79"/>
       <w:r>
         <w:rPr/>
         <w:t>Installation</w:t>
@@ -9739,10 +10162,10 @@
         </w:numPr>
         <w:rPr/>
       </w:pPr>
-      <w:bookmarkStart w:id="76" w:name="__RefHeading___Toc7993_42673273"/>
-      <w:bookmarkStart w:id="77" w:name="sec:install-osate"/>
-      <w:bookmarkEnd w:id="76"/>
-      <w:bookmarkEnd w:id="77"/>
+      <w:bookmarkStart w:id="80" w:name="__RefHeading___Toc12168_42673273"/>
+      <w:bookmarkStart w:id="81" w:name="sec:install-osate"/>
+      <w:bookmarkEnd w:id="80"/>
+      <w:bookmarkEnd w:id="81"/>
       <w:r>
         <w:rPr/>
         <w:t>Install OSATE</w:t>
@@ -9757,7 +10180,7 @@
         <w:rPr/>
         <w:t xml:space="preserve">Binary releases of the OSATE tool suite for different platforms are available at </w:t>
       </w:r>
-      <w:hyperlink r:id="rId35">
+      <w:hyperlink r:id="rId37">
         <w:r>
           <w:rPr>
             <w:webHidden/>
@@ -9819,7 +10242,7 @@
                     </pic:cNvPicPr>
                   </pic:nvPicPr>
                   <pic:blipFill>
-                    <a:blip r:embed="rId36"/>
+                    <a:blip r:embed="rId38"/>
                     <a:stretch>
                       <a:fillRect/>
                     </a:stretch>
@@ -9898,7 +10321,7 @@
                     </pic:cNvPicPr>
                   </pic:nvPicPr>
                   <pic:blipFill>
-                    <a:blip r:embed="rId37"/>
+                    <a:blip r:embed="rId39"/>
                     <a:stretch>
                       <a:fillRect/>
                     </a:stretch>
@@ -9938,10 +10361,10 @@
         </w:numPr>
         <w:rPr/>
       </w:pPr>
-      <w:bookmarkStart w:id="78" w:name="__RefHeading___Toc7995_42673273"/>
-      <w:bookmarkStart w:id="79" w:name="sec:install-the-smt-solver"/>
-      <w:bookmarkEnd w:id="78"/>
-      <w:bookmarkEnd w:id="79"/>
+      <w:bookmarkStart w:id="82" w:name="__RefHeading___Toc12170_42673273"/>
+      <w:bookmarkStart w:id="83" w:name="sec:install-the-smt-solver"/>
+      <w:bookmarkEnd w:id="82"/>
+      <w:bookmarkEnd w:id="83"/>
       <w:r>
         <w:rPr/>
         <w:t>Install the SMT Solver</w:t>
@@ -9966,7 +10389,7 @@
         <w:rPr/>
         <w:t xml:space="preserve">To download Yices, navigate to </w:t>
       </w:r>
-      <w:hyperlink r:id="rId38">
+      <w:hyperlink r:id="rId40">
         <w:r>
           <w:rPr>
             <w:webHidden/>
@@ -9989,7 +10412,7 @@
         <w:rPr/>
         <w:t xml:space="preserve">To download Z3, navigate to </w:t>
       </w:r>
-      <w:hyperlink r:id="rId39">
+      <w:hyperlink r:id="rId41">
         <w:r>
           <w:rPr>
             <w:webHidden/>
@@ -10012,7 +10435,7 @@
         <w:rPr/>
         <w:t xml:space="preserve">Either tool must be unzipped and placed in a directory somewhere in the file system. Then this directory must be added to the system path. For directions on how to add directories to your path, please see </w:t>
       </w:r>
-      <w:hyperlink r:id="rId40">
+      <w:hyperlink r:id="rId42">
         <w:r>
           <w:rPr>
             <w:webHidden/>
@@ -10096,7 +10519,7 @@
                     </pic:cNvPicPr>
                   </pic:nvPicPr>
                   <pic:blipFill>
-                    <a:blip r:embed="rId41"/>
+                    <a:blip r:embed="rId43"/>
                     <a:stretch>
                       <a:fillRect/>
                     </a:stretch>
@@ -10175,7 +10598,7 @@
                     </pic:cNvPicPr>
                   </pic:nvPicPr>
                   <pic:blipFill>
-                    <a:blip r:embed="rId42"/>
+                    <a:blip r:embed="rId44"/>
                     <a:stretch>
                       <a:fillRect/>
                     </a:stretch>
@@ -10254,7 +10677,7 @@
                     </pic:cNvPicPr>
                   </pic:nvPicPr>
                   <pic:blipFill>
-                    <a:blip r:embed="rId43"/>
+                    <a:blip r:embed="rId45"/>
                     <a:stretch>
                       <a:fillRect/>
                     </a:stretch>
@@ -10314,10 +10737,10 @@
         </w:numPr>
         <w:rPr/>
       </w:pPr>
-      <w:bookmarkStart w:id="80" w:name="__RefHeading___Toc7997_42673273"/>
-      <w:bookmarkStart w:id="81" w:name="sec:install-the-jkind-model-checker"/>
-      <w:bookmarkEnd w:id="80"/>
-      <w:bookmarkEnd w:id="81"/>
+      <w:bookmarkStart w:id="84" w:name="__RefHeading___Toc12172_42673273"/>
+      <w:bookmarkStart w:id="85" w:name="sec:install-the-jkind-model-checker"/>
+      <w:bookmarkEnd w:id="84"/>
+      <w:bookmarkEnd w:id="85"/>
       <w:r>
         <w:rPr/>
         <w:t>Install the JKind Model Checker</w:t>
@@ -10332,7 +10755,7 @@
         <w:rPr/>
         <w:t xml:space="preserve">Download the latest release of jKind at: </w:t>
       </w:r>
-      <w:hyperlink r:id="rId44">
+      <w:hyperlink r:id="rId46">
         <w:r>
           <w:rPr>
             <w:webHidden/>
@@ -10588,10 +11011,10 @@
         </w:numPr>
         <w:rPr/>
       </w:pPr>
-      <w:bookmarkStart w:id="82" w:name="__RefHeading___Toc7999_42673273"/>
-      <w:bookmarkStart w:id="83" w:name="sec:install-agree"/>
-      <w:bookmarkEnd w:id="82"/>
-      <w:bookmarkEnd w:id="83"/>
+      <w:bookmarkStart w:id="86" w:name="__RefHeading___Toc12174_42673273"/>
+      <w:bookmarkStart w:id="87" w:name="sec:install-agree"/>
+      <w:bookmarkEnd w:id="86"/>
+      <w:bookmarkEnd w:id="87"/>
       <w:r>
         <w:rPr/>
         <w:t>Install AGREE</w:t>
@@ -10606,7 +11029,7 @@
         <w:rPr/>
         <w:t xml:space="preserve">Download the latest release of AGREE from </w:t>
       </w:r>
-      <w:hyperlink r:id="rId45">
+      <w:hyperlink r:id="rId47">
         <w:r>
           <w:rPr>
             <w:webHidden/>
@@ -10658,7 +11081,7 @@
                     </pic:cNvPicPr>
                   </pic:nvPicPr>
                   <pic:blipFill>
-                    <a:blip r:embed="rId46"/>
+                    <a:blip r:embed="rId48"/>
                     <a:stretch>
                       <a:fillRect/>
                     </a:stretch>
@@ -10766,7 +11189,7 @@
                     </pic:cNvPicPr>
                   </pic:nvPicPr>
                   <pic:blipFill>
-                    <a:blip r:embed="rId47"/>
+                    <a:blip r:embed="rId49"/>
                     <a:stretch>
                       <a:fillRect/>
                     </a:stretch>
@@ -10822,7 +11245,7 @@
                     </pic:cNvPicPr>
                   </pic:nvPicPr>
                   <pic:blipFill>
-                    <a:blip r:embed="rId48"/>
+                    <a:blip r:embed="rId50"/>
                     <a:stretch>
                       <a:fillRect/>
                     </a:stretch>
@@ -10862,10 +11285,10 @@
         </w:numPr>
         <w:rPr/>
       </w:pPr>
-      <w:bookmarkStart w:id="84" w:name="__RefHeading___Toc8001_42673273"/>
-      <w:bookmarkStart w:id="85" w:name="sec:agree_osate_main_features"/>
-      <w:bookmarkEnd w:id="84"/>
-      <w:bookmarkEnd w:id="85"/>
+      <w:bookmarkStart w:id="88" w:name="__RefHeading___Toc12176_42673273"/>
+      <w:bookmarkStart w:id="89" w:name="sec:agree_osate_main_features"/>
+      <w:bookmarkEnd w:id="88"/>
+      <w:bookmarkEnd w:id="89"/>
       <w:r>
         <w:rPr/>
         <w:t>Main Features</w:t>
@@ -10890,10 +11313,10 @@
         </w:numPr>
         <w:rPr/>
       </w:pPr>
-      <w:bookmarkStart w:id="86" w:name="__RefHeading___Toc8003_42673273"/>
-      <w:bookmarkStart w:id="87" w:name="sec:import-existing-projects"/>
-      <w:bookmarkEnd w:id="86"/>
-      <w:bookmarkEnd w:id="87"/>
+      <w:bookmarkStart w:id="90" w:name="__RefHeading___Toc12178_42673273"/>
+      <w:bookmarkStart w:id="91" w:name="sec:import-existing-projects"/>
+      <w:bookmarkEnd w:id="90"/>
+      <w:bookmarkEnd w:id="91"/>
       <w:r>
         <w:rPr/>
         <w:t>Import Existing Projects</w:t>
@@ -10960,7 +11383,7 @@
                     </pic:cNvPicPr>
                   </pic:nvPicPr>
                   <pic:blipFill>
-                    <a:blip r:embed="rId49"/>
+                    <a:blip r:embed="rId51"/>
                     <a:stretch>
                       <a:fillRect/>
                     </a:stretch>
@@ -11058,7 +11481,7 @@
                     </pic:cNvPicPr>
                   </pic:nvPicPr>
                   <pic:blipFill>
-                    <a:blip r:embed="rId50"/>
+                    <a:blip r:embed="rId52"/>
                     <a:stretch>
                       <a:fillRect/>
                     </a:stretch>
@@ -11114,7 +11537,7 @@
                     </pic:cNvPicPr>
                   </pic:nvPicPr>
                   <pic:blipFill>
-                    <a:blip r:embed="rId51"/>
+                    <a:blip r:embed="rId53"/>
                     <a:stretch>
                       <a:fillRect/>
                     </a:stretch>
@@ -11212,7 +11635,7 @@
                     </pic:cNvPicPr>
                   </pic:nvPicPr>
                   <pic:blipFill>
-                    <a:blip r:embed="rId52"/>
+                    <a:blip r:embed="rId54"/>
                     <a:stretch>
                       <a:fillRect/>
                     </a:stretch>
@@ -11287,7 +11710,7 @@
         <w:rPr/>
         <w:t xml:space="preserve">: Example projects with AGREE contracts in the AADL models can be obtained from the </w:t>
       </w:r>
-      <w:hyperlink r:id="rId53">
+      <w:hyperlink r:id="rId55">
         <w:r>
           <w:rPr>
             <w:webHidden/>
@@ -11300,7 +11723,7 @@
         <w:rPr/>
         <w:t xml:space="preserve">. These files are from GitHub and could be retrieved via the Git configuration control tool. More information about the Git tool and the download information can be found at </w:t>
       </w:r>
-      <w:hyperlink r:id="rId54">
+      <w:hyperlink r:id="rId56">
         <w:r>
           <w:rPr>
             <w:webHidden/>
@@ -11323,10 +11746,10 @@
         </w:numPr>
         <w:rPr/>
       </w:pPr>
-      <w:bookmarkStart w:id="88" w:name="__RefHeading___Toc8005_42673273"/>
-      <w:bookmarkStart w:id="89" w:name="sec:create-new-projects"/>
-      <w:bookmarkEnd w:id="88"/>
-      <w:bookmarkEnd w:id="89"/>
+      <w:bookmarkStart w:id="92" w:name="__RefHeading___Toc12180_42673273"/>
+      <w:bookmarkStart w:id="93" w:name="sec:create-new-projects"/>
+      <w:bookmarkEnd w:id="92"/>
+      <w:bookmarkEnd w:id="93"/>
       <w:r>
         <w:rPr/>
         <w:t>Create New Projects</w:t>
@@ -11341,7 +11764,7 @@
         <w:rPr/>
         <w:t xml:space="preserve">After started OSATE, the AADL perspective should be the default. If not, the AADL perspective can be selected via selecting the "Window" menu -&gt; "Perspective" -&gt; "Open Perspective" -&gt; "Other…" -&gt; "AADL". (See the "AADL" text on the upper right corner of the OSATE window as shown in </w:t>
       </w:r>
-      <w:hyperlink r:id="rId55">
+      <w:hyperlink r:id="rId57">
         <w:r>
           <w:rPr>
             <w:webHidden/>
@@ -11377,7 +11800,7 @@
         <w:rPr/>
         <w:t xml:space="preserve">. More detailed information about creating AADL models in a project can be found at </w:t>
       </w:r>
-      <w:hyperlink r:id="rId56">
+      <w:hyperlink r:id="rId58">
         <w:r>
           <w:rPr>
             <w:webHidden/>
@@ -11416,7 +11839,7 @@
                     </pic:cNvPicPr>
                   </pic:nvPicPr>
                   <pic:blipFill>
-                    <a:blip r:embed="rId57"/>
+                    <a:blip r:embed="rId59"/>
                     <a:stretch>
                       <a:fillRect/>
                     </a:stretch>
@@ -11456,10 +11879,10 @@
         </w:numPr>
         <w:rPr/>
       </w:pPr>
-      <w:bookmarkStart w:id="90" w:name="__RefHeading___Toc8007_42673273"/>
-      <w:bookmarkStart w:id="91" w:name="sec:verify-contracts"/>
-      <w:bookmarkEnd w:id="90"/>
-      <w:bookmarkEnd w:id="91"/>
+      <w:bookmarkStart w:id="94" w:name="__RefHeading___Toc12182_42673273"/>
+      <w:bookmarkStart w:id="95" w:name="sec:verify-contracts"/>
+      <w:bookmarkEnd w:id="94"/>
+      <w:bookmarkEnd w:id="95"/>
       <w:r>
         <w:rPr/>
         <w:t>Verify Contracts</w:t>
@@ -11484,7 +11907,7 @@
         <w:rPr/>
         <w:t xml:space="preserve">The goal of compositional verification is to prove that each component's contract is satisfied by the interaction of its direct subcomponents as described by their respective contracts. Users can start the verification by selecting a system implementation of a component in the outline pane on the right side of OSATE, and select either the "Verify Single Layer" or the "Verify All Layers" option from the right-click menu (shown in </w:t>
       </w:r>
-      <w:hyperlink r:id="rId58">
+      <w:hyperlink r:id="rId60">
         <w:r>
           <w:rPr>
             <w:webHidden/>
@@ -11497,7 +11920,7 @@
         <w:rPr/>
         <w:t xml:space="preserve">) or the AGREE menu (shown in </w:t>
       </w:r>
-      <w:hyperlink r:id="rId59">
+      <w:hyperlink r:id="rId61">
         <w:r>
           <w:rPr>
             <w:webHidden/>
@@ -11681,7 +12104,7 @@
                     </pic:cNvPicPr>
                   </pic:nvPicPr>
                   <pic:blipFill>
-                    <a:blip r:embed="rId60"/>
+                    <a:blip r:embed="rId62"/>
                     <a:stretch>
                       <a:fillRect/>
                     </a:stretch>
@@ -11792,7 +12215,7 @@
         <w:rPr/>
         <w:t xml:space="preserve">: Some Guarantees may take longer than the set analysis time to produce a "Valid" or "Invalid" result. In such a case, users may extend the timeout time (e.g., from 100 seconds to 1000 seconds) and/or enlarge the maximum depth for k-induction to use, in OSATE "Window" menu -&gt; "Preferences" -&gt; "Agree" -&gt; "Analysis", as shown in </w:t>
       </w:r>
-      <w:hyperlink r:id="rId61">
+      <w:hyperlink r:id="rId63">
         <w:r>
           <w:rPr>
             <w:webHidden/>
@@ -11815,10 +12238,10 @@
         </w:numPr>
         <w:rPr/>
       </w:pPr>
-      <w:bookmarkStart w:id="92" w:name="__RefHeading___Toc8009_42673273"/>
-      <w:bookmarkStart w:id="93" w:name="sec:check-realizability"/>
-      <w:bookmarkEnd w:id="92"/>
-      <w:bookmarkEnd w:id="93"/>
+      <w:bookmarkStart w:id="96" w:name="__RefHeading___Toc12184_42673273"/>
+      <w:bookmarkStart w:id="97" w:name="sec:check-realizability"/>
+      <w:bookmarkEnd w:id="96"/>
+      <w:bookmarkEnd w:id="97"/>
       <w:r>
         <w:rPr/>
         <w:t>Check Realizability</w:t>
@@ -11877,7 +12300,7 @@
         <w:rPr/>
         <w:t xml:space="preserve">Realizability checking determines whether or not the component works in all input environments that satisfy the component assumptions. It can be invoked by selecting the system implementation of a component in the outline pane on the right side of OSATE, and select either the "Check Realizability" from the right-click menu (shown in </w:t>
       </w:r>
-      <w:hyperlink r:id="rId62">
+      <w:hyperlink r:id="rId64">
         <w:r>
           <w:rPr>
             <w:webHidden/>
@@ -11890,7 +12313,7 @@
         <w:rPr/>
         <w:t xml:space="preserve">) or the AGREE menu (shown in </w:t>
       </w:r>
-      <w:hyperlink r:id="rId63">
+      <w:hyperlink r:id="rId65">
         <w:r>
           <w:rPr>
             <w:webHidden/>
@@ -11913,10 +12336,10 @@
         </w:numPr>
         <w:rPr/>
       </w:pPr>
-      <w:bookmarkStart w:id="94" w:name="__RefHeading___Toc8011_42673273"/>
-      <w:bookmarkStart w:id="95" w:name="sec:agree_to_simulink_exporter"/>
-      <w:bookmarkEnd w:id="94"/>
-      <w:bookmarkEnd w:id="95"/>
+      <w:bookmarkStart w:id="98" w:name="__RefHeading___Toc12186_42673273"/>
+      <w:bookmarkStart w:id="99" w:name="sec:agree_to_simulink_exporter"/>
+      <w:bookmarkEnd w:id="98"/>
+      <w:bookmarkEnd w:id="99"/>
       <w:r>
         <w:rPr/>
         <w:t>AGREE/AADL to Simulink Exporter</w:t>
@@ -11991,7 +12414,7 @@
         <w:rPr/>
         <w:t xml:space="preserve">Note that Real-time patterns (as seen in </w:t>
       </w:r>
-      <w:hyperlink r:id="rId64">
+      <w:hyperlink r:id="rId66">
         <w:r>
           <w:rPr>
             <w:webHidden/>
@@ -12034,7 +12457,7 @@
         <w:rPr/>
         <w:t xml:space="preserve">2. Select the system implementation of the component whose contracts are to be exported, and select the "Generate Simulink Models" option in either the right-click menu (shown in </w:t>
       </w:r>
-      <w:hyperlink r:id="rId65">
+      <w:hyperlink r:id="rId67">
         <w:r>
           <w:rPr>
             <w:webHidden/>
@@ -12047,7 +12470,7 @@
         <w:rPr/>
         <w:t xml:space="preserve">) or the AGREE menu (shown in </w:t>
       </w:r>
-      <w:hyperlink r:id="rId66">
+      <w:hyperlink r:id="rId68">
         <w:r>
           <w:rPr>
             <w:webHidden/>
@@ -12109,7 +12532,7 @@
                     </pic:cNvPicPr>
                   </pic:nvPicPr>
                   <pic:blipFill>
-                    <a:blip r:embed="rId67"/>
+                    <a:blip r:embed="rId69"/>
                     <a:stretch>
                       <a:fillRect/>
                     </a:stretch>
@@ -12315,10 +12738,10 @@
         </w:numPr>
         <w:rPr/>
       </w:pPr>
-      <w:bookmarkStart w:id="96" w:name="__RefHeading___Toc8013_42673273"/>
-      <w:bookmarkStart w:id="97" w:name="sec:introduction-on-k-induction"/>
-      <w:bookmarkEnd w:id="96"/>
-      <w:bookmarkEnd w:id="97"/>
+      <w:bookmarkStart w:id="100" w:name="__RefHeading___Toc12188_42673273"/>
+      <w:bookmarkStart w:id="101" w:name="sec:introduction-on-k-induction"/>
+      <w:bookmarkEnd w:id="100"/>
+      <w:bookmarkEnd w:id="101"/>
       <w:r>
         <w:rPr/>
         <w:t>Introduction On K-Induction</w:t>
@@ -13922,10 +14345,10 @@
         </w:numPr>
         <w:rPr/>
       </w:pPr>
-      <w:bookmarkStart w:id="98" w:name="__RefHeading___Toc8015_42673273"/>
-      <w:bookmarkStart w:id="99" w:name="sec:aadl-declarations"/>
-      <w:bookmarkEnd w:id="98"/>
-      <w:bookmarkEnd w:id="99"/>
+      <w:bookmarkStart w:id="102" w:name="__RefHeading___Toc12190_42673273"/>
+      <w:bookmarkStart w:id="103" w:name="sec:aadl-declarations"/>
+      <w:bookmarkEnd w:id="102"/>
+      <w:bookmarkEnd w:id="103"/>
       <w:r>
         <w:rPr/>
         <w:t>AADL Declarations</w:t>
@@ -13966,7 +14389,7 @@
                     </pic:cNvPicPr>
                   </pic:nvPicPr>
                   <pic:blipFill>
-                    <a:blip r:embed="rId68"/>
+                    <a:blip r:embed="rId70"/>
                     <a:stretch>
                       <a:fillRect/>
                     </a:stretch>
@@ -14216,7 +14639,7 @@
                     </pic:cNvPicPr>
                   </pic:nvPicPr>
                   <pic:blipFill>
-                    <a:blip r:embed="rId69"/>
+                    <a:blip r:embed="rId71"/>
                     <a:stretch>
                       <a:fillRect/>
                     </a:stretch>
@@ -14902,7 +15325,7 @@
       </w:r>
     </w:p>
     <w:sectPr>
-      <w:footerReference w:type="default" r:id="rId70"/>
+      <w:footerReference w:type="default" r:id="rId72"/>
       <w:footnotePr>
         <w:numFmt w:val="decimal"/>
       </w:footnotePr>
@@ -14926,7 +15349,7 @@
         <w:docPartGallery w:val="Page Numbers (Bottom of Page)"/>
         <w:docPartUnique w:val="true"/>
       </w:docPartObj>
-      <w:id w:val="784321156"/>
+      <w:id w:val="245759671"/>
     </w:sdtPr>
     <w:sdtContent>
       <w:p>
@@ -14946,7 +15369,7 @@
           <w:fldChar w:fldCharType="separate"/>
         </w:r>
         <w:r>
-          <w:t>56</w:t>
+          <w:t>57</w:t>
         </w:r>
         <w:r>
           <w:fldChar w:fldCharType="end"/>

</xml_diff>

<commit_message>
Fix incorrect references to figures in AGREE doc
</commit_message>
<xml_diff>
--- a/documentation/agree/AGREE Users Guide.docx
+++ b/documentation/agree/AGREE Users Guide.docx
@@ -47,7 +47,7 @@
           <w:r>
             <w:fldChar w:fldCharType="separate"/>
           </w:r>
-          <w:hyperlink w:anchor="__RefHeading___Toc4072_1904887624">
+          <w:hyperlink w:anchor="__RefHeading___Toc4077_126423693">
             <w:r>
               <w:rPr>
                 <w:webHidden/>
@@ -67,7 +67,7 @@
             </w:tabs>
             <w:rPr/>
           </w:pPr>
-          <w:hyperlink w:anchor="__RefHeading___Toc4074_1904887624">
+          <w:hyperlink w:anchor="__RefHeading___Toc4079_126423693">
             <w:r>
               <w:rPr>
                 <w:webHidden/>
@@ -87,7 +87,7 @@
             </w:tabs>
             <w:rPr/>
           </w:pPr>
-          <w:hyperlink w:anchor="__RefHeading___Toc4076_1904887624">
+          <w:hyperlink w:anchor="__RefHeading___Toc4081_126423693">
             <w:r>
               <w:rPr>
                 <w:webHidden/>
@@ -107,7 +107,7 @@
             </w:tabs>
             <w:rPr/>
           </w:pPr>
-          <w:hyperlink w:anchor="__RefHeading___Toc4078_1904887624">
+          <w:hyperlink w:anchor="__RefHeading___Toc4083_126423693">
             <w:r>
               <w:rPr>
                 <w:webHidden/>
@@ -127,7 +127,7 @@
             </w:tabs>
             <w:rPr/>
           </w:pPr>
-          <w:hyperlink w:anchor="__RefHeading___Toc4080_1904887624">
+          <w:hyperlink w:anchor="__RefHeading___Toc4085_126423693">
             <w:r>
               <w:rPr>
                 <w:webHidden/>
@@ -147,7 +147,7 @@
             </w:tabs>
             <w:rPr/>
           </w:pPr>
-          <w:hyperlink w:anchor="__RefHeading___Toc4082_1904887624">
+          <w:hyperlink w:anchor="__RefHeading___Toc4087_126423693">
             <w:r>
               <w:rPr>
                 <w:webHidden/>
@@ -167,7 +167,7 @@
             </w:tabs>
             <w:rPr/>
           </w:pPr>
-          <w:hyperlink w:anchor="__RefHeading___Toc4084_1904887624">
+          <w:hyperlink w:anchor="__RefHeading___Toc4089_126423693">
             <w:r>
               <w:rPr>
                 <w:webHidden/>
@@ -187,7 +187,7 @@
             </w:tabs>
             <w:rPr/>
           </w:pPr>
-          <w:hyperlink w:anchor="__RefHeading___Toc4086_1904887624">
+          <w:hyperlink w:anchor="__RefHeading___Toc4091_126423693">
             <w:r>
               <w:rPr>
                 <w:webHidden/>
@@ -207,7 +207,7 @@
             </w:tabs>
             <w:rPr/>
           </w:pPr>
-          <w:hyperlink w:anchor="__RefHeading___Toc4088_1904887624">
+          <w:hyperlink w:anchor="__RefHeading___Toc4093_126423693">
             <w:r>
               <w:rPr>
                 <w:webHidden/>
@@ -227,7 +227,7 @@
             </w:tabs>
             <w:rPr/>
           </w:pPr>
-          <w:hyperlink w:anchor="__RefHeading___Toc4090_1904887624">
+          <w:hyperlink w:anchor="__RefHeading___Toc4095_126423693">
             <w:r>
               <w:rPr>
                 <w:webHidden/>
@@ -247,7 +247,7 @@
             </w:tabs>
             <w:rPr/>
           </w:pPr>
-          <w:hyperlink w:anchor="__RefHeading___Toc4092_1904887624">
+          <w:hyperlink w:anchor="__RefHeading___Toc4097_126423693">
             <w:r>
               <w:rPr>
                 <w:webHidden/>
@@ -267,7 +267,7 @@
             </w:tabs>
             <w:rPr/>
           </w:pPr>
-          <w:hyperlink w:anchor="__RefHeading___Toc4094_1904887624">
+          <w:hyperlink w:anchor="__RefHeading___Toc4099_126423693">
             <w:r>
               <w:rPr>
                 <w:webHidden/>
@@ -287,7 +287,7 @@
             </w:tabs>
             <w:rPr/>
           </w:pPr>
-          <w:hyperlink w:anchor="__RefHeading___Toc4096_1904887624">
+          <w:hyperlink w:anchor="__RefHeading___Toc4101_126423693">
             <w:r>
               <w:rPr>
                 <w:webHidden/>
@@ -307,7 +307,7 @@
             </w:tabs>
             <w:rPr/>
           </w:pPr>
-          <w:hyperlink w:anchor="__RefHeading___Toc4098_1904887624">
+          <w:hyperlink w:anchor="__RefHeading___Toc4103_126423693">
             <w:r>
               <w:rPr>
                 <w:webHidden/>
@@ -327,7 +327,7 @@
             </w:tabs>
             <w:rPr/>
           </w:pPr>
-          <w:hyperlink w:anchor="__RefHeading___Toc4100_1904887624">
+          <w:hyperlink w:anchor="__RefHeading___Toc4105_126423693">
             <w:r>
               <w:rPr>
                 <w:webHidden/>
@@ -347,7 +347,7 @@
             </w:tabs>
             <w:rPr/>
           </w:pPr>
-          <w:hyperlink w:anchor="__RefHeading___Toc4102_1904887624">
+          <w:hyperlink w:anchor="__RefHeading___Toc4107_126423693">
             <w:r>
               <w:rPr>
                 <w:webHidden/>
@@ -367,7 +367,7 @@
             </w:tabs>
             <w:rPr/>
           </w:pPr>
-          <w:hyperlink w:anchor="__RefHeading___Toc4104_1904887624">
+          <w:hyperlink w:anchor="__RefHeading___Toc4109_126423693">
             <w:r>
               <w:rPr>
                 <w:webHidden/>
@@ -387,7 +387,7 @@
             </w:tabs>
             <w:rPr/>
           </w:pPr>
-          <w:hyperlink w:anchor="__RefHeading___Toc4106_1904887624">
+          <w:hyperlink w:anchor="__RefHeading___Toc4111_126423693">
             <w:r>
               <w:rPr>
                 <w:webHidden/>
@@ -407,7 +407,7 @@
             </w:tabs>
             <w:rPr/>
           </w:pPr>
-          <w:hyperlink w:anchor="__RefHeading___Toc4108_1904887624">
+          <w:hyperlink w:anchor="__RefHeading___Toc4113_126423693">
             <w:r>
               <w:rPr>
                 <w:webHidden/>
@@ -427,7 +427,7 @@
             </w:tabs>
             <w:rPr/>
           </w:pPr>
-          <w:hyperlink w:anchor="__RefHeading___Toc4110_1904887624">
+          <w:hyperlink w:anchor="__RefHeading___Toc4115_126423693">
             <w:r>
               <w:rPr>
                 <w:webHidden/>
@@ -447,7 +447,7 @@
             </w:tabs>
             <w:rPr/>
           </w:pPr>
-          <w:hyperlink w:anchor="__RefHeading___Toc4112_1904887624">
+          <w:hyperlink w:anchor="__RefHeading___Toc4117_126423693">
             <w:r>
               <w:rPr>
                 <w:webHidden/>
@@ -467,7 +467,7 @@
             </w:tabs>
             <w:rPr/>
           </w:pPr>
-          <w:hyperlink w:anchor="__RefHeading___Toc4114_1904887624">
+          <w:hyperlink w:anchor="__RefHeading___Toc4119_126423693">
             <w:r>
               <w:rPr>
                 <w:webHidden/>
@@ -487,7 +487,7 @@
             </w:tabs>
             <w:rPr/>
           </w:pPr>
-          <w:hyperlink w:anchor="__RefHeading___Toc4116_1904887624">
+          <w:hyperlink w:anchor="__RefHeading___Toc4121_126423693">
             <w:r>
               <w:rPr>
                 <w:webHidden/>
@@ -507,7 +507,7 @@
             </w:tabs>
             <w:rPr/>
           </w:pPr>
-          <w:hyperlink w:anchor="__RefHeading___Toc4118_1904887624">
+          <w:hyperlink w:anchor="__RefHeading___Toc4123_126423693">
             <w:r>
               <w:rPr>
                 <w:webHidden/>
@@ -527,7 +527,7 @@
             </w:tabs>
             <w:rPr/>
           </w:pPr>
-          <w:hyperlink w:anchor="__RefHeading___Toc4120_1904887624">
+          <w:hyperlink w:anchor="__RefHeading___Toc4125_126423693">
             <w:r>
               <w:rPr>
                 <w:webHidden/>
@@ -547,7 +547,7 @@
             </w:tabs>
             <w:rPr/>
           </w:pPr>
-          <w:hyperlink w:anchor="__RefHeading___Toc4122_1904887624">
+          <w:hyperlink w:anchor="__RefHeading___Toc4127_126423693">
             <w:r>
               <w:rPr>
                 <w:webHidden/>
@@ -567,7 +567,7 @@
             </w:tabs>
             <w:rPr/>
           </w:pPr>
-          <w:hyperlink w:anchor="__RefHeading___Toc4124_1904887624">
+          <w:hyperlink w:anchor="__RefHeading___Toc4129_126423693">
             <w:r>
               <w:rPr>
                 <w:webHidden/>
@@ -587,7 +587,7 @@
             </w:tabs>
             <w:rPr/>
           </w:pPr>
-          <w:hyperlink w:anchor="__RefHeading___Toc4126_1904887624">
+          <w:hyperlink w:anchor="__RefHeading___Toc4131_126423693">
             <w:r>
               <w:rPr>
                 <w:webHidden/>
@@ -607,7 +607,7 @@
             </w:tabs>
             <w:rPr/>
           </w:pPr>
-          <w:hyperlink w:anchor="__RefHeading___Toc4128_1904887624">
+          <w:hyperlink w:anchor="__RefHeading___Toc4133_126423693">
             <w:r>
               <w:rPr>
                 <w:webHidden/>
@@ -627,7 +627,7 @@
             </w:tabs>
             <w:rPr/>
           </w:pPr>
-          <w:hyperlink w:anchor="__RefHeading___Toc4130_1904887624">
+          <w:hyperlink w:anchor="__RefHeading___Toc4135_126423693">
             <w:r>
               <w:rPr>
                 <w:webHidden/>
@@ -647,7 +647,7 @@
             </w:tabs>
             <w:rPr/>
           </w:pPr>
-          <w:hyperlink w:anchor="__RefHeading___Toc4132_1904887624">
+          <w:hyperlink w:anchor="__RefHeading___Toc4137_126423693">
             <w:r>
               <w:rPr>
                 <w:webHidden/>
@@ -667,7 +667,7 @@
             </w:tabs>
             <w:rPr/>
           </w:pPr>
-          <w:hyperlink w:anchor="__RefHeading___Toc4134_1904887624">
+          <w:hyperlink w:anchor="__RefHeading___Toc4139_126423693">
             <w:r>
               <w:rPr>
                 <w:webHidden/>
@@ -687,7 +687,7 @@
             </w:tabs>
             <w:rPr/>
           </w:pPr>
-          <w:hyperlink w:anchor="__RefHeading___Toc4136_1904887624">
+          <w:hyperlink w:anchor="__RefHeading___Toc4141_126423693">
             <w:r>
               <w:rPr>
                 <w:webHidden/>
@@ -707,7 +707,7 @@
             </w:tabs>
             <w:rPr/>
           </w:pPr>
-          <w:hyperlink w:anchor="__RefHeading___Toc4138_1904887624">
+          <w:hyperlink w:anchor="__RefHeading___Toc4143_126423693">
             <w:r>
               <w:rPr>
                 <w:webHidden/>
@@ -727,7 +727,7 @@
             </w:tabs>
             <w:rPr/>
           </w:pPr>
-          <w:hyperlink w:anchor="__RefHeading___Toc4140_1904887624">
+          <w:hyperlink w:anchor="__RefHeading___Toc4145_126423693">
             <w:r>
               <w:rPr>
                 <w:webHidden/>
@@ -747,7 +747,7 @@
             </w:tabs>
             <w:rPr/>
           </w:pPr>
-          <w:hyperlink w:anchor="__RefHeading___Toc4142_1904887624">
+          <w:hyperlink w:anchor="__RefHeading___Toc4147_126423693">
             <w:r>
               <w:rPr>
                 <w:webHidden/>
@@ -767,7 +767,7 @@
             </w:tabs>
             <w:rPr/>
           </w:pPr>
-          <w:hyperlink w:anchor="__RefHeading___Toc4144_1904887624">
+          <w:hyperlink w:anchor="__RefHeading___Toc4149_126423693">
             <w:r>
               <w:rPr>
                 <w:webHidden/>
@@ -787,7 +787,7 @@
             </w:tabs>
             <w:rPr/>
           </w:pPr>
-          <w:hyperlink w:anchor="__RefHeading___Toc4146_1904887624">
+          <w:hyperlink w:anchor="__RefHeading___Toc4151_126423693">
             <w:r>
               <w:rPr>
                 <w:webHidden/>
@@ -807,7 +807,7 @@
             </w:tabs>
             <w:rPr/>
           </w:pPr>
-          <w:hyperlink w:anchor="__RefHeading___Toc4148_1904887624">
+          <w:hyperlink w:anchor="__RefHeading___Toc4153_126423693">
             <w:r>
               <w:rPr>
                 <w:webHidden/>
@@ -827,7 +827,7 @@
             </w:tabs>
             <w:rPr/>
           </w:pPr>
-          <w:hyperlink w:anchor="__RefHeading___Toc4150_1904887624">
+          <w:hyperlink w:anchor="__RefHeading___Toc4155_126423693">
             <w:r>
               <w:rPr>
                 <w:webHidden/>
@@ -847,7 +847,7 @@
             </w:tabs>
             <w:rPr/>
           </w:pPr>
-          <w:hyperlink w:anchor="__RefHeading___Toc4152_1904887624">
+          <w:hyperlink w:anchor="__RefHeading___Toc4157_126423693">
             <w:r>
               <w:rPr>
                 <w:webHidden/>
@@ -867,7 +867,7 @@
             </w:tabs>
             <w:rPr/>
           </w:pPr>
-          <w:hyperlink w:anchor="__RefHeading___Toc4154_1904887624">
+          <w:hyperlink w:anchor="__RefHeading___Toc4159_126423693">
             <w:r>
               <w:rPr>
                 <w:webHidden/>
@@ -887,7 +887,7 @@
             </w:tabs>
             <w:rPr/>
           </w:pPr>
-          <w:hyperlink w:anchor="__RefHeading___Toc4156_1904887624">
+          <w:hyperlink w:anchor="__RefHeading___Toc4161_126423693">
             <w:r>
               <w:rPr>
                 <w:webHidden/>
@@ -907,7 +907,7 @@
             </w:tabs>
             <w:rPr/>
           </w:pPr>
-          <w:hyperlink w:anchor="__RefHeading___Toc4158_1904887624">
+          <w:hyperlink w:anchor="__RefHeading___Toc4163_126423693">
             <w:r>
               <w:rPr>
                 <w:webHidden/>
@@ -927,7 +927,7 @@
             </w:tabs>
             <w:rPr/>
           </w:pPr>
-          <w:hyperlink w:anchor="__RefHeading___Toc4160_1904887624">
+          <w:hyperlink w:anchor="__RefHeading___Toc4165_126423693">
             <w:r>
               <w:rPr>
                 <w:webHidden/>
@@ -947,7 +947,7 @@
             </w:tabs>
             <w:rPr/>
           </w:pPr>
-          <w:hyperlink w:anchor="__RefHeading___Toc4162_1904887624">
+          <w:hyperlink w:anchor="__RefHeading___Toc4167_126423693">
             <w:r>
               <w:rPr>
                 <w:webHidden/>
@@ -967,7 +967,7 @@
             </w:tabs>
             <w:rPr/>
           </w:pPr>
-          <w:hyperlink w:anchor="__RefHeading___Toc4164_1904887624">
+          <w:hyperlink w:anchor="__RefHeading___Toc4169_126423693">
             <w:r>
               <w:rPr>
                 <w:webHidden/>
@@ -987,7 +987,7 @@
             </w:tabs>
             <w:rPr/>
           </w:pPr>
-          <w:hyperlink w:anchor="__RefHeading___Toc4166_1904887624">
+          <w:hyperlink w:anchor="__RefHeading___Toc4171_126423693">
             <w:r>
               <w:rPr>
                 <w:webHidden/>
@@ -1007,7 +1007,7 @@
             </w:tabs>
             <w:rPr/>
           </w:pPr>
-          <w:hyperlink w:anchor="__RefHeading___Toc4168_1904887624">
+          <w:hyperlink w:anchor="__RefHeading___Toc4173_126423693">
             <w:r>
               <w:rPr>
                 <w:webHidden/>
@@ -1027,7 +1027,7 @@
             </w:tabs>
             <w:rPr/>
           </w:pPr>
-          <w:hyperlink w:anchor="__RefHeading___Toc4170_1904887624">
+          <w:hyperlink w:anchor="__RefHeading___Toc4175_126423693">
             <w:r>
               <w:rPr>
                 <w:webHidden/>
@@ -1047,7 +1047,7 @@
             </w:tabs>
             <w:rPr/>
           </w:pPr>
-          <w:hyperlink w:anchor="__RefHeading___Toc4172_1904887624">
+          <w:hyperlink w:anchor="__RefHeading___Toc4177_126423693">
             <w:r>
               <w:rPr>
                 <w:webHidden/>
@@ -1067,7 +1067,7 @@
             </w:tabs>
             <w:rPr/>
           </w:pPr>
-          <w:hyperlink w:anchor="__RefHeading___Toc4174_1904887624">
+          <w:hyperlink w:anchor="__RefHeading___Toc4179_126423693">
             <w:r>
               <w:rPr>
                 <w:webHidden/>
@@ -1115,7 +1115,7 @@
         </w:numPr>
         <w:rPr/>
       </w:pPr>
-      <w:bookmarkStart w:id="0" w:name="__RefHeading___Toc4072_1904887624"/>
+      <w:bookmarkStart w:id="0" w:name="__RefHeading___Toc4077_126423693"/>
       <w:bookmarkStart w:id="1" w:name="sec:introduction"/>
       <w:bookmarkEnd w:id="0"/>
       <w:bookmarkEnd w:id="1"/>
@@ -1330,7 +1330,7 @@
         </w:numPr>
         <w:rPr/>
       </w:pPr>
-      <w:bookmarkStart w:id="2" w:name="__RefHeading___Toc4074_1904887624"/>
+      <w:bookmarkStart w:id="2" w:name="__RefHeading___Toc4079_126423693"/>
       <w:bookmarkStart w:id="3" w:name="sec:aadl_agree_overview"/>
       <w:bookmarkEnd w:id="2"/>
       <w:bookmarkEnd w:id="3"/>
@@ -2311,7 +2311,7 @@
         </w:numPr>
         <w:rPr/>
       </w:pPr>
-      <w:bookmarkStart w:id="4" w:name="__RefHeading___Toc4076_1904887624"/>
+      <w:bookmarkStart w:id="4" w:name="__RefHeading___Toc4081_126423693"/>
       <w:bookmarkStart w:id="5" w:name="sec:using_agree_plugin"/>
       <w:bookmarkEnd w:id="4"/>
       <w:bookmarkEnd w:id="5"/>
@@ -3242,7 +3242,7 @@
         </w:numPr>
         <w:rPr/>
       </w:pPr>
-      <w:bookmarkStart w:id="6" w:name="__RefHeading___Toc4078_1904887624"/>
+      <w:bookmarkStart w:id="6" w:name="__RefHeading___Toc4083_126423693"/>
       <w:bookmarkStart w:id="7" w:name="sec:agree_language"/>
       <w:bookmarkEnd w:id="6"/>
       <w:bookmarkEnd w:id="7"/>
@@ -3403,7 +3403,7 @@
         </w:numPr>
         <w:rPr/>
       </w:pPr>
-      <w:bookmarkStart w:id="8" w:name="__RefHeading___Toc4080_1904887624"/>
+      <w:bookmarkStart w:id="8" w:name="__RefHeading___Toc4085_126423693"/>
       <w:bookmarkStart w:id="9" w:name="sec:dataflow_language"/>
       <w:bookmarkEnd w:id="8"/>
       <w:bookmarkEnd w:id="9"/>
@@ -4052,7 +4052,7 @@
         </w:numPr>
         <w:rPr/>
       </w:pPr>
-      <w:bookmarkStart w:id="10" w:name="__RefHeading___Toc4082_1904887624"/>
+      <w:bookmarkStart w:id="10" w:name="__RefHeading___Toc4087_126423693"/>
       <w:bookmarkStart w:id="11" w:name="sec:syntax_overview"/>
       <w:bookmarkEnd w:id="10"/>
       <w:bookmarkEnd w:id="11"/>
@@ -4210,7 +4210,7 @@
         </w:numPr>
         <w:rPr/>
       </w:pPr>
-      <w:bookmarkStart w:id="12" w:name="__RefHeading___Toc4084_1904887624"/>
+      <w:bookmarkStart w:id="12" w:name="__RefHeading___Toc4089_126423693"/>
       <w:bookmarkStart w:id="13" w:name="sec:lexical_elements"/>
       <w:bookmarkEnd w:id="12"/>
       <w:bookmarkEnd w:id="13"/>
@@ -4676,7 +4676,7 @@
         </w:numPr>
         <w:rPr/>
       </w:pPr>
-      <w:bookmarkStart w:id="14" w:name="__RefHeading___Toc4086_1904887624"/>
+      <w:bookmarkStart w:id="14" w:name="__RefHeading___Toc4091_126423693"/>
       <w:bookmarkStart w:id="15" w:name="sec:types"/>
       <w:bookmarkEnd w:id="14"/>
       <w:bookmarkEnd w:id="15"/>
@@ -5115,7 +5115,7 @@
         </w:numPr>
         <w:rPr/>
       </w:pPr>
-      <w:bookmarkStart w:id="16" w:name="__RefHeading___Toc4088_1904887624"/>
+      <w:bookmarkStart w:id="16" w:name="__RefHeading___Toc4093_126423693"/>
       <w:bookmarkStart w:id="17" w:name="sec:enumeration_types"/>
       <w:bookmarkEnd w:id="16"/>
       <w:bookmarkEnd w:id="17"/>
@@ -5350,7 +5350,7 @@
         </w:numPr>
         <w:rPr/>
       </w:pPr>
-      <w:bookmarkStart w:id="18" w:name="__RefHeading___Toc4090_1904887624"/>
+      <w:bookmarkStart w:id="18" w:name="__RefHeading___Toc4095_126423693"/>
       <w:bookmarkStart w:id="19" w:name="sec:subclauses"/>
       <w:bookmarkEnd w:id="18"/>
       <w:bookmarkEnd w:id="19"/>
@@ -5814,7 +5814,7 @@
         </w:numPr>
         <w:rPr/>
       </w:pPr>
-      <w:bookmarkStart w:id="20" w:name="__RefHeading___Toc4092_1904887624"/>
+      <w:bookmarkStart w:id="20" w:name="__RefHeading___Toc4097_126423693"/>
       <w:bookmarkStart w:id="21" w:name="sec:statements"/>
       <w:bookmarkEnd w:id="20"/>
       <w:bookmarkEnd w:id="21"/>
@@ -5948,7 +5948,7 @@
         </w:numPr>
         <w:rPr/>
       </w:pPr>
-      <w:bookmarkStart w:id="22" w:name="__RefHeading___Toc4094_1904887624"/>
+      <w:bookmarkStart w:id="22" w:name="__RefHeading___Toc4099_126423693"/>
       <w:bookmarkStart w:id="23" w:name="sec:assume_statements"/>
       <w:bookmarkEnd w:id="22"/>
       <w:bookmarkEnd w:id="23"/>
@@ -6008,7 +6008,7 @@
         </w:numPr>
         <w:rPr/>
       </w:pPr>
-      <w:bookmarkStart w:id="24" w:name="__RefHeading___Toc4096_1904887624"/>
+      <w:bookmarkStart w:id="24" w:name="__RefHeading___Toc4101_126423693"/>
       <w:bookmarkStart w:id="25" w:name="sec:guarantee_statements"/>
       <w:bookmarkEnd w:id="24"/>
       <w:bookmarkEnd w:id="25"/>
@@ -6078,7 +6078,7 @@
         </w:numPr>
         <w:rPr/>
       </w:pPr>
-      <w:bookmarkStart w:id="26" w:name="__RefHeading___Toc4098_1904887624"/>
+      <w:bookmarkStart w:id="26" w:name="__RefHeading___Toc4103_126423693"/>
       <w:bookmarkStart w:id="27" w:name="sec:equation_statements"/>
       <w:bookmarkEnd w:id="26"/>
       <w:bookmarkEnd w:id="27"/>
@@ -6128,7 +6128,7 @@
         </w:numPr>
         <w:rPr/>
       </w:pPr>
-      <w:bookmarkStart w:id="28" w:name="__RefHeading___Toc4100_1904887624"/>
+      <w:bookmarkStart w:id="28" w:name="__RefHeading___Toc4105_126423693"/>
       <w:bookmarkStart w:id="29" w:name="sec:property_statements"/>
       <w:bookmarkEnd w:id="28"/>
       <w:bookmarkEnd w:id="29"/>
@@ -6198,7 +6198,7 @@
         </w:numPr>
         <w:rPr/>
       </w:pPr>
-      <w:bookmarkStart w:id="30" w:name="__RefHeading___Toc4102_1904887624"/>
+      <w:bookmarkStart w:id="30" w:name="__RefHeading___Toc4107_126423693"/>
       <w:bookmarkStart w:id="31" w:name="sec:constant_statements"/>
       <w:bookmarkEnd w:id="30"/>
       <w:bookmarkEnd w:id="31"/>
@@ -6248,7 +6248,7 @@
         </w:numPr>
         <w:rPr/>
       </w:pPr>
-      <w:bookmarkStart w:id="32" w:name="__RefHeading___Toc4104_1904887624"/>
+      <w:bookmarkStart w:id="32" w:name="__RefHeading___Toc4109_126423693"/>
       <w:bookmarkStart w:id="33" w:name="sec:node_definitions"/>
       <w:bookmarkEnd w:id="32"/>
       <w:bookmarkEnd w:id="33"/>
@@ -6700,7 +6700,7 @@
         </w:numPr>
         <w:rPr/>
       </w:pPr>
-      <w:bookmarkStart w:id="34" w:name="__RefHeading___Toc4106_1904887624"/>
+      <w:bookmarkStart w:id="34" w:name="__RefHeading___Toc4111_126423693"/>
       <w:bookmarkStart w:id="35" w:name="sec:record_definitions"/>
       <w:bookmarkEnd w:id="34"/>
       <w:bookmarkEnd w:id="35"/>
@@ -6740,7 +6740,7 @@
         </w:numPr>
         <w:rPr/>
       </w:pPr>
-      <w:bookmarkStart w:id="36" w:name="__RefHeading___Toc4108_1904887624"/>
+      <w:bookmarkStart w:id="36" w:name="__RefHeading___Toc4113_126423693"/>
       <w:bookmarkStart w:id="37" w:name="sec:real_time_patterns"/>
       <w:bookmarkEnd w:id="36"/>
       <w:bookmarkEnd w:id="37"/>
@@ -7086,7 +7086,7 @@
         </w:numPr>
         <w:rPr/>
       </w:pPr>
-      <w:bookmarkStart w:id="38" w:name="__RefHeading___Toc4110_1904887624"/>
+      <w:bookmarkStart w:id="38" w:name="__RefHeading___Toc4115_126423693"/>
       <w:bookmarkStart w:id="39" w:name="sec:assert_statements"/>
       <w:bookmarkEnd w:id="38"/>
       <w:bookmarkEnd w:id="39"/>
@@ -7188,7 +7188,7 @@
         </w:numPr>
         <w:rPr/>
       </w:pPr>
-      <w:bookmarkStart w:id="40" w:name="__RefHeading___Toc4112_1904887624"/>
+      <w:bookmarkStart w:id="40" w:name="__RefHeading___Toc4117_126423693"/>
       <w:bookmarkStart w:id="41" w:name="sec:lemma_statements"/>
       <w:bookmarkEnd w:id="40"/>
       <w:bookmarkEnd w:id="41"/>
@@ -7298,7 +7298,7 @@
         </w:numPr>
         <w:rPr/>
       </w:pPr>
-      <w:bookmarkStart w:id="42" w:name="__RefHeading___Toc4114_1904887624"/>
+      <w:bookmarkStart w:id="42" w:name="__RefHeading___Toc4119_126423693"/>
       <w:bookmarkStart w:id="43" w:name="sec:linearization_definitions"/>
       <w:bookmarkEnd w:id="42"/>
       <w:bookmarkEnd w:id="43"/>
@@ -7314,7 +7314,7 @@
       </w:pPr>
       <w:r>
         <w:rPr/>
-        <w:t xml:space="preserve">The linearization definition provides the declaration of a linear approximation of a non-linear expression over segment(s) of its input domain, resulting in a new expression that bounds the non-linear expression with piecewise linear segment(s). The non-linear expression supports a small core of mathematical functions found on a calculator (i.e., '+', '-', '*', '/', '^') as seen in Figure 14. </w:t>
+        <w:t xml:space="preserve">The linearization definition provides the declaration of a linear approximation of a non-linear expression over segment(s) of its input domain, resulting in a new expression that bounds the non-linear expression with piecewise linear segment(s). The non-linear expression supports a small core of mathematical functions found on a calculator (i.e., '+', '-', '*', '/', '^') and a collection of transcendental mathematical functions. </w:t>
       </w:r>
       <w:r>
         <w:rPr>
@@ -7324,7 +7324,20 @@
       </w:r>
       <w:r>
         <w:rPr/>
-        <w:t>: The non-linear expression can contain references to only the input variable (no other AGREE identifiers). Figure 15 demonstrates a linear approximation bounding the output values within the upper and lower bounds.</w:t>
+        <w:t>: The non-linear expression can contain references to only the input variable (no other AGREE identifiers). Figure </w:t>
+      </w:r>
+      <w:hyperlink w:anchor="fig:linearization_definition">
+        <w:r>
+          <w:rPr>
+            <w:webHidden/>
+            <w:rStyle w:val="InternetLink"/>
+          </w:rPr>
+          <w:t>13</w:t>
+        </w:r>
+      </w:hyperlink>
+      <w:r>
+        <w:rPr/>
+        <w:t xml:space="preserve"> demonstrates a linear approximation bounding the output values within the upper and lower bounds.</w:t>
       </w:r>
     </w:p>
     <w:p>
@@ -7446,7 +7459,7 @@
         </w:numPr>
         <w:rPr/>
       </w:pPr>
-      <w:bookmarkStart w:id="44" w:name="__RefHeading___Toc4116_1904887624"/>
+      <w:bookmarkStart w:id="44" w:name="__RefHeading___Toc4121_126423693"/>
       <w:bookmarkStart w:id="45" w:name="sec:expressions"/>
       <w:bookmarkEnd w:id="44"/>
       <w:bookmarkEnd w:id="45"/>
@@ -7877,7 +7890,7 @@
         </w:numPr>
         <w:rPr/>
       </w:pPr>
-      <w:bookmarkStart w:id="46" w:name="__RefHeading___Toc4118_1904887624"/>
+      <w:bookmarkStart w:id="46" w:name="__RefHeading___Toc4123_126423693"/>
       <w:bookmarkStart w:id="47" w:name="sec:id-expressions"/>
       <w:bookmarkEnd w:id="46"/>
       <w:bookmarkEnd w:id="47"/>
@@ -7905,7 +7918,7 @@
         </w:numPr>
         <w:rPr/>
       </w:pPr>
-      <w:bookmarkStart w:id="48" w:name="__RefHeading___Toc4120_1904887624"/>
+      <w:bookmarkStart w:id="48" w:name="__RefHeading___Toc4125_126423693"/>
       <w:bookmarkStart w:id="49" w:name="sec:enumerator_expressions"/>
       <w:bookmarkEnd w:id="48"/>
       <w:bookmarkEnd w:id="49"/>
@@ -8018,7 +8031,7 @@
         </w:numPr>
         <w:rPr/>
       </w:pPr>
-      <w:bookmarkStart w:id="50" w:name="__RefHeading___Toc4122_1904887624"/>
+      <w:bookmarkStart w:id="50" w:name="__RefHeading___Toc4127_126423693"/>
       <w:bookmarkStart w:id="51" w:name="sec:nesteddotid-field-expressions"/>
       <w:bookmarkEnd w:id="50"/>
       <w:bookmarkEnd w:id="51"/>
@@ -8106,7 +8119,7 @@
         </w:numPr>
         <w:rPr/>
       </w:pPr>
-      <w:bookmarkStart w:id="52" w:name="__RefHeading___Toc4124_1904887624"/>
+      <w:bookmarkStart w:id="52" w:name="__RefHeading___Toc4129_126423693"/>
       <w:bookmarkStart w:id="53" w:name="sec:node-call-expressions"/>
       <w:bookmarkEnd w:id="52"/>
       <w:bookmarkEnd w:id="53"/>
@@ -8134,7 +8147,7 @@
         </w:numPr>
         <w:rPr/>
       </w:pPr>
-      <w:bookmarkStart w:id="54" w:name="__RefHeading___Toc4126_1904887624"/>
+      <w:bookmarkStart w:id="54" w:name="__RefHeading___Toc4131_126423693"/>
       <w:bookmarkStart w:id="55" w:name="sec:linearization-call-expressions"/>
       <w:bookmarkEnd w:id="54"/>
       <w:bookmarkEnd w:id="55"/>
@@ -8198,7 +8211,7 @@
         </w:numPr>
         <w:rPr/>
       </w:pPr>
-      <w:bookmarkStart w:id="56" w:name="__RefHeading___Toc4128_1904887624"/>
+      <w:bookmarkStart w:id="56" w:name="__RefHeading___Toc4133_126423693"/>
       <w:bookmarkStart w:id="57" w:name="sec:stream-previous-value-and-arrow-expressions"/>
       <w:bookmarkEnd w:id="56"/>
       <w:bookmarkEnd w:id="57"/>
@@ -9553,7 +9566,7 @@
         </w:numPr>
         <w:rPr/>
       </w:pPr>
-      <w:bookmarkStart w:id="58" w:name="__RefHeading___Toc4130_1904887624"/>
+      <w:bookmarkStart w:id="58" w:name="__RefHeading___Toc4135_126423693"/>
       <w:bookmarkStart w:id="59" w:name="sec:event-expressions"/>
       <w:bookmarkEnd w:id="58"/>
       <w:bookmarkEnd w:id="59"/>
@@ -9591,7 +9604,7 @@
         </w:numPr>
         <w:rPr/>
       </w:pPr>
-      <w:bookmarkStart w:id="60" w:name="__RefHeading___Toc4132_1904887624"/>
+      <w:bookmarkStart w:id="60" w:name="__RefHeading___Toc4137_126423693"/>
       <w:bookmarkStart w:id="61" w:name="sec:floor-and-real-expressions"/>
       <w:bookmarkEnd w:id="60"/>
       <w:bookmarkEnd w:id="61"/>
@@ -9669,7 +9682,7 @@
         </w:numPr>
         <w:rPr/>
       </w:pPr>
-      <w:bookmarkStart w:id="62" w:name="__RefHeading___Toc4134_1904887624"/>
+      <w:bookmarkStart w:id="62" w:name="__RefHeading___Toc4139_126423693"/>
       <w:bookmarkStart w:id="63" w:name="sec:get-property-expressions"/>
       <w:bookmarkEnd w:id="62"/>
       <w:bookmarkEnd w:id="63"/>
@@ -9697,7 +9710,7 @@
         </w:numPr>
         <w:rPr/>
       </w:pPr>
-      <w:bookmarkStart w:id="64" w:name="__RefHeading___Toc4136_1904887624"/>
+      <w:bookmarkStart w:id="64" w:name="__RefHeading___Toc4141_126423693"/>
       <w:bookmarkStart w:id="65" w:name="sec:unary-minus-and-not-expressions"/>
       <w:bookmarkEnd w:id="64"/>
       <w:bookmarkEnd w:id="65"/>
@@ -9735,7 +9748,7 @@
         </w:numPr>
         <w:rPr/>
       </w:pPr>
-      <w:bookmarkStart w:id="66" w:name="__RefHeading___Toc4138_1904887624"/>
+      <w:bookmarkStart w:id="66" w:name="__RefHeading___Toc4143_126423693"/>
       <w:bookmarkStart w:id="67" w:name="sec:record_expressions"/>
       <w:bookmarkEnd w:id="66"/>
       <w:bookmarkEnd w:id="67"/>
@@ -9868,7 +9881,7 @@
         </w:numPr>
         <w:rPr/>
       </w:pPr>
-      <w:bookmarkStart w:id="68" w:name="__RefHeading___Toc4140_1904887624"/>
+      <w:bookmarkStart w:id="68" w:name="__RefHeading___Toc4145_126423693"/>
       <w:bookmarkStart w:id="69" w:name="sec:arithmetic-operations"/>
       <w:bookmarkEnd w:id="68"/>
       <w:bookmarkEnd w:id="69"/>
@@ -9896,7 +9909,7 @@
         </w:numPr>
         <w:rPr/>
       </w:pPr>
-      <w:bookmarkStart w:id="70" w:name="__RefHeading___Toc4142_1904887624"/>
+      <w:bookmarkStart w:id="70" w:name="__RefHeading___Toc4147_126423693"/>
       <w:bookmarkStart w:id="71" w:name="sec:relation-expressions"/>
       <w:bookmarkEnd w:id="70"/>
       <w:bookmarkEnd w:id="71"/>
@@ -9924,7 +9937,7 @@
         </w:numPr>
         <w:rPr/>
       </w:pPr>
-      <w:bookmarkStart w:id="72" w:name="__RefHeading___Toc4144_1904887624"/>
+      <w:bookmarkStart w:id="72" w:name="__RefHeading___Toc4149_126423693"/>
       <w:bookmarkStart w:id="73" w:name="sec:boolean-expressions"/>
       <w:bookmarkEnd w:id="72"/>
       <w:bookmarkEnd w:id="73"/>
@@ -9952,7 +9965,7 @@
         </w:numPr>
         <w:rPr/>
       </w:pPr>
-      <w:bookmarkStart w:id="74" w:name="__RefHeading___Toc4146_1904887624"/>
+      <w:bookmarkStart w:id="74" w:name="__RefHeading___Toc4151_126423693"/>
       <w:bookmarkStart w:id="75" w:name="sec:agree_osate_tool_suite"/>
       <w:bookmarkEnd w:id="74"/>
       <w:bookmarkEnd w:id="75"/>
@@ -10037,7 +10050,7 @@
         </w:numPr>
         <w:rPr/>
       </w:pPr>
-      <w:bookmarkStart w:id="76" w:name="__RefHeading___Toc4148_1904887624"/>
+      <w:bookmarkStart w:id="76" w:name="__RefHeading___Toc4153_126423693"/>
       <w:bookmarkStart w:id="77" w:name="sec:tool_suite_overview"/>
       <w:bookmarkEnd w:id="76"/>
       <w:bookmarkEnd w:id="77"/>
@@ -10134,7 +10147,7 @@
         </w:numPr>
         <w:rPr/>
       </w:pPr>
-      <w:bookmarkStart w:id="78" w:name="__RefHeading___Toc4150_1904887624"/>
+      <w:bookmarkStart w:id="78" w:name="__RefHeading___Toc4155_126423693"/>
       <w:bookmarkStart w:id="79" w:name="sec:agree_osate_installation"/>
       <w:bookmarkEnd w:id="78"/>
       <w:bookmarkEnd w:id="79"/>
@@ -10162,7 +10175,7 @@
         </w:numPr>
         <w:rPr/>
       </w:pPr>
-      <w:bookmarkStart w:id="80" w:name="__RefHeading___Toc4152_1904887624"/>
+      <w:bookmarkStart w:id="80" w:name="__RefHeading___Toc4157_126423693"/>
       <w:bookmarkStart w:id="81" w:name="sec:install-osate"/>
       <w:bookmarkEnd w:id="80"/>
       <w:bookmarkEnd w:id="81"/>
@@ -10361,7 +10374,7 @@
         </w:numPr>
         <w:rPr/>
       </w:pPr>
-      <w:bookmarkStart w:id="82" w:name="__RefHeading___Toc4154_1904887624"/>
+      <w:bookmarkStart w:id="82" w:name="__RefHeading___Toc4159_126423693"/>
       <w:bookmarkStart w:id="83" w:name="sec:install-the-smt-solver"/>
       <w:bookmarkEnd w:id="82"/>
       <w:bookmarkEnd w:id="83"/>
@@ -10737,7 +10750,7 @@
         </w:numPr>
         <w:rPr/>
       </w:pPr>
-      <w:bookmarkStart w:id="84" w:name="__RefHeading___Toc4156_1904887624"/>
+      <w:bookmarkStart w:id="84" w:name="__RefHeading___Toc4161_126423693"/>
       <w:bookmarkStart w:id="85" w:name="sec:install-the-jkind-model-checker"/>
       <w:bookmarkEnd w:id="84"/>
       <w:bookmarkEnd w:id="85"/>
@@ -11011,7 +11024,7 @@
         </w:numPr>
         <w:rPr/>
       </w:pPr>
-      <w:bookmarkStart w:id="86" w:name="__RefHeading___Toc4158_1904887624"/>
+      <w:bookmarkStart w:id="86" w:name="__RefHeading___Toc4163_126423693"/>
       <w:bookmarkStart w:id="87" w:name="sec:install-agree"/>
       <w:bookmarkEnd w:id="86"/>
       <w:bookmarkEnd w:id="87"/>
@@ -11285,7 +11298,7 @@
         </w:numPr>
         <w:rPr/>
       </w:pPr>
-      <w:bookmarkStart w:id="88" w:name="__RefHeading___Toc4160_1904887624"/>
+      <w:bookmarkStart w:id="88" w:name="__RefHeading___Toc4165_126423693"/>
       <w:bookmarkStart w:id="89" w:name="sec:agree_osate_main_features"/>
       <w:bookmarkEnd w:id="88"/>
       <w:bookmarkEnd w:id="89"/>
@@ -11313,7 +11326,7 @@
         </w:numPr>
         <w:rPr/>
       </w:pPr>
-      <w:bookmarkStart w:id="90" w:name="__RefHeading___Toc4162_1904887624"/>
+      <w:bookmarkStart w:id="90" w:name="__RefHeading___Toc4167_126423693"/>
       <w:bookmarkStart w:id="91" w:name="sec:import-existing-projects"/>
       <w:bookmarkEnd w:id="90"/>
       <w:bookmarkEnd w:id="91"/>
@@ -11746,7 +11759,7 @@
         </w:numPr>
         <w:rPr/>
       </w:pPr>
-      <w:bookmarkStart w:id="92" w:name="__RefHeading___Toc4164_1904887624"/>
+      <w:bookmarkStart w:id="92" w:name="__RefHeading___Toc4169_126423693"/>
       <w:bookmarkStart w:id="93" w:name="sec:create-new-projects"/>
       <w:bookmarkEnd w:id="92"/>
       <w:bookmarkEnd w:id="93"/>
@@ -11879,7 +11892,7 @@
         </w:numPr>
         <w:rPr/>
       </w:pPr>
-      <w:bookmarkStart w:id="94" w:name="__RefHeading___Toc4166_1904887624"/>
+      <w:bookmarkStart w:id="94" w:name="__RefHeading___Toc4171_126423693"/>
       <w:bookmarkStart w:id="95" w:name="sec:verify-contracts"/>
       <w:bookmarkEnd w:id="94"/>
       <w:bookmarkEnd w:id="95"/>
@@ -12238,7 +12251,7 @@
         </w:numPr>
         <w:rPr/>
       </w:pPr>
-      <w:bookmarkStart w:id="96" w:name="__RefHeading___Toc4168_1904887624"/>
+      <w:bookmarkStart w:id="96" w:name="__RefHeading___Toc4173_126423693"/>
       <w:bookmarkStart w:id="97" w:name="sec:check-realizability"/>
       <w:bookmarkEnd w:id="96"/>
       <w:bookmarkEnd w:id="97"/>
@@ -12336,7 +12349,7 @@
         </w:numPr>
         <w:rPr/>
       </w:pPr>
-      <w:bookmarkStart w:id="98" w:name="__RefHeading___Toc4170_1904887624"/>
+      <w:bookmarkStart w:id="98" w:name="__RefHeading___Toc4175_126423693"/>
       <w:bookmarkStart w:id="99" w:name="sec:agree_to_simulink_exporter"/>
       <w:bookmarkEnd w:id="98"/>
       <w:bookmarkEnd w:id="99"/>
@@ -12738,7 +12751,7 @@
         </w:numPr>
         <w:rPr/>
       </w:pPr>
-      <w:bookmarkStart w:id="100" w:name="__RefHeading___Toc4172_1904887624"/>
+      <w:bookmarkStart w:id="100" w:name="__RefHeading___Toc4177_126423693"/>
       <w:bookmarkStart w:id="101" w:name="sec:introduction-on-k-induction"/>
       <w:bookmarkEnd w:id="100"/>
       <w:bookmarkEnd w:id="101"/>
@@ -14345,7 +14358,7 @@
         </w:numPr>
         <w:rPr/>
       </w:pPr>
-      <w:bookmarkStart w:id="102" w:name="__RefHeading___Toc4174_1904887624"/>
+      <w:bookmarkStart w:id="102" w:name="__RefHeading___Toc4179_126423693"/>
       <w:bookmarkStart w:id="103" w:name="sec:aadl-declarations"/>
       <w:bookmarkEnd w:id="102"/>
       <w:bookmarkEnd w:id="103"/>
@@ -15349,7 +15362,7 @@
         <w:docPartGallery w:val="Page Numbers (Bottom of Page)"/>
         <w:docPartUnique w:val="true"/>
       </w:docPartObj>
-      <w:id w:val="1957297091"/>
+      <w:id w:val="1406575215"/>
     </w:sdtPr>
     <w:sdtContent>
       <w:p>

</xml_diff>